<commit_message>
added docker compose files
</commit_message>
<xml_diff>
--- a/sscademy_docker.docx
+++ b/sscademy_docker.docx
@@ -9037,6 +9037,3217 @@
         <w:rPr>
           <w:b/>
           <w:bCs/>
+          <w:color w:val="0070C0"/>
+          <w:sz w:val="32"/>
+          <w:szCs w:val="32"/>
+        </w:rPr>
+      </w:pPr>
+      <w:r>
+        <w:rPr>
+          <w:b/>
+          <w:bCs/>
+          <w:color w:val="0070C0"/>
+          <w:sz w:val="32"/>
+          <w:szCs w:val="32"/>
+        </w:rPr>
+        <w:t>DOCKER COMPOSE</w:t>
+      </w:r>
+    </w:p>
+    <w:p>
+      <w:pPr>
+        <w:rPr>
+          <w:b/>
+          <w:bCs/>
+        </w:rPr>
+      </w:pPr>
+      <w:r>
+        <w:rPr>
+          <w:b/>
+          <w:bCs/>
+        </w:rPr>
+        <w:t xml:space="preserve">Docker compose is a tool, which is used to run multi-container architecture. </w:t>
+      </w:r>
+    </w:p>
+    <w:p>
+      <w:pPr>
+        <w:pStyle w:val="ListParagraph"/>
+        <w:numPr>
+          <w:ilvl w:val="0"/>
+          <w:numId w:val="12"/>
+        </w:numPr>
+        <w:rPr>
+          <w:b/>
+          <w:bCs/>
+        </w:rPr>
+      </w:pPr>
+      <w:hyperlink r:id="rId15" w:history="1">
+        <w:r>
+          <w:rPr>
+            <w:rStyle w:val="Hyperlink"/>
+            <w:b/>
+            <w:bCs/>
+          </w:rPr>
+          <w:t>https://docs.docker.com/compose/</w:t>
+        </w:r>
+      </w:hyperlink>
+    </w:p>
+    <w:p>
+      <w:pPr>
+        <w:rPr>
+          <w:b/>
+          <w:bCs/>
+          <w:color w:val="7030A0"/>
+        </w:rPr>
+      </w:pPr>
+    </w:p>
+    <w:p>
+      <w:pPr>
+        <w:rPr>
+          <w:b/>
+          <w:bCs/>
+          <w:color w:val="7030A0"/>
+        </w:rPr>
+      </w:pPr>
+      <w:r>
+        <w:rPr>
+          <w:b/>
+          <w:bCs/>
+          <w:color w:val="7030A0"/>
+        </w:rPr>
+        <w:t xml:space="preserve">Setup Docker compose </w:t>
+      </w:r>
+    </w:p>
+    <w:p>
+      <w:pPr>
+        <w:rPr>
+          <w:b/>
+          <w:bCs/>
+          <w:color w:val="7030A0"/>
+        </w:rPr>
+      </w:pPr>
+      <w:hyperlink r:id="rId16" w:history="1">
+        <w:r>
+          <w:rPr>
+            <w:rStyle w:val="Hyperlink"/>
+            <w:b/>
+            <w:bCs/>
+          </w:rPr>
+          <w:t>https://docs.docker.com/compose/install/other/</w:t>
+        </w:r>
+      </w:hyperlink>
+    </w:p>
+    <w:p>
+      <w:pPr>
+        <w:rPr>
+          <w:b/>
+          <w:bCs/>
+          <w:color w:val="7030A0"/>
+        </w:rPr>
+      </w:pPr>
+    </w:p>
+    <w:p>
+      <w:pPr>
+        <w:pStyle w:val="ListParagraph"/>
+        <w:numPr>
+          <w:ilvl w:val="0"/>
+          <w:numId w:val="15"/>
+        </w:numPr>
+        <w:rPr>
+          <w:b/>
+          <w:bCs/>
+        </w:rPr>
+      </w:pPr>
+      <w:r>
+        <w:rPr>
+          <w:b/>
+          <w:bCs/>
+        </w:rPr>
+        <w:t xml:space="preserve">Download the docker compose </w:t>
+      </w:r>
+      <w:r>
+        <w:rPr>
+          <w:b/>
+          <w:bCs/>
+        </w:rPr>
+        <w:t>package</w:t>
+      </w:r>
+    </w:p>
+    <w:p>
+      <w:pPr>
+        <w:ind w:left="360"/>
+        <w:rPr>
+          <w:b/>
+          <w:bCs/>
+        </w:rPr>
+      </w:pPr>
+    </w:p>
+    <w:p>
+      <w:pPr>
+        <w:rPr>
+          <w:rFonts w:ascii="Courier New" w:eastAsia="Times New Roman" w:hAnsi="Courier New" w:cs="Courier New"/>
+          <w:color w:val="000000"/>
+          <w:sz w:val="20"/>
+          <w:szCs w:val="20"/>
+        </w:rPr>
+      </w:pPr>
+      <w:r>
+        <w:rPr>
+          <w:rFonts w:ascii="Courier New" w:eastAsia="Times New Roman" w:hAnsi="Courier New" w:cs="Courier New"/>
+          <w:color w:val="000000"/>
+          <w:sz w:val="20"/>
+          <w:szCs w:val="20"/>
+        </w:rPr>
+        <w:t xml:space="preserve">$ </w:t>
+      </w:r>
+      <w:proofErr w:type="spellStart"/>
+      <w:r>
+        <w:rPr>
+          <w:rFonts w:ascii="Courier New" w:eastAsia="Times New Roman" w:hAnsi="Courier New" w:cs="Courier New"/>
+          <w:color w:val="000000"/>
+          <w:sz w:val="24"/>
+          <w:szCs w:val="24"/>
+        </w:rPr>
+        <w:t>sudo</w:t>
+      </w:r>
+      <w:proofErr w:type="spellEnd"/>
+      <w:r>
+        <w:rPr>
+          <w:rFonts w:ascii="Courier New" w:eastAsia="Times New Roman" w:hAnsi="Courier New" w:cs="Courier New"/>
+          <w:color w:val="000000"/>
+          <w:sz w:val="24"/>
+          <w:szCs w:val="24"/>
+        </w:rPr>
+        <w:t xml:space="preserve"> curl -L</w:t>
+      </w:r>
+      <w:r>
+        <w:rPr>
+          <w:rFonts w:ascii="Courier New" w:eastAsia="Times New Roman" w:hAnsi="Courier New" w:cs="Courier New"/>
+          <w:color w:val="000000"/>
+          <w:sz w:val="24"/>
+          <w:szCs w:val="24"/>
+        </w:rPr>
+        <w:t xml:space="preserve"> </w:t>
+      </w:r>
+      <w:r>
+        <w:rPr>
+          <w:rFonts w:ascii="Courier New" w:eastAsia="Times New Roman" w:hAnsi="Courier New" w:cs="Courier New"/>
+          <w:color w:val="000000"/>
+          <w:sz w:val="24"/>
+          <w:szCs w:val="24"/>
+        </w:rPr>
+        <w:t>"https://github.com/docker/compose/releases/download/1.29.0/docker-compose-$(uname -s)-$(</w:t>
+      </w:r>
+      <w:proofErr w:type="spellStart"/>
+      <w:r>
+        <w:rPr>
+          <w:rFonts w:ascii="Courier New" w:eastAsia="Times New Roman" w:hAnsi="Courier New" w:cs="Courier New"/>
+          <w:color w:val="000000"/>
+          <w:sz w:val="24"/>
+          <w:szCs w:val="24"/>
+        </w:rPr>
+        <w:t>uname</w:t>
+      </w:r>
+      <w:proofErr w:type="spellEnd"/>
+      <w:r>
+        <w:rPr>
+          <w:rFonts w:ascii="Courier New" w:eastAsia="Times New Roman" w:hAnsi="Courier New" w:cs="Courier New"/>
+          <w:color w:val="000000"/>
+          <w:sz w:val="24"/>
+          <w:szCs w:val="24"/>
+        </w:rPr>
+        <w:t xml:space="preserve"> -m)" -o /</w:t>
+      </w:r>
+      <w:proofErr w:type="spellStart"/>
+      <w:r>
+        <w:rPr>
+          <w:rFonts w:ascii="Courier New" w:eastAsia="Times New Roman" w:hAnsi="Courier New" w:cs="Courier New"/>
+          <w:color w:val="000000"/>
+          <w:sz w:val="24"/>
+          <w:szCs w:val="24"/>
+        </w:rPr>
+        <w:t>usr</w:t>
+      </w:r>
+      <w:proofErr w:type="spellEnd"/>
+      <w:r>
+        <w:rPr>
+          <w:rFonts w:ascii="Courier New" w:eastAsia="Times New Roman" w:hAnsi="Courier New" w:cs="Courier New"/>
+          <w:color w:val="000000"/>
+          <w:sz w:val="24"/>
+          <w:szCs w:val="24"/>
+        </w:rPr>
+        <w:t>/local/bin/docker-compose</w:t>
+      </w:r>
+    </w:p>
+    <w:p>
+      <w:pPr>
+        <w:rPr>
+          <w:rFonts w:ascii="Courier New" w:eastAsia="Times New Roman" w:hAnsi="Courier New" w:cs="Courier New"/>
+          <w:color w:val="000000"/>
+          <w:sz w:val="20"/>
+          <w:szCs w:val="20"/>
+        </w:rPr>
+      </w:pPr>
+    </w:p>
+    <w:p>
+      <w:pPr>
+        <w:rPr>
+          <w:rFonts w:ascii="Courier New" w:eastAsia="Times New Roman" w:hAnsi="Courier New" w:cs="Courier New"/>
+          <w:color w:val="000000"/>
+          <w:sz w:val="20"/>
+          <w:szCs w:val="20"/>
+        </w:rPr>
+      </w:pPr>
+    </w:p>
+    <w:p>
+      <w:pPr>
+        <w:pStyle w:val="ListParagraph"/>
+        <w:numPr>
+          <w:ilvl w:val="0"/>
+          <w:numId w:val="15"/>
+        </w:numPr>
+        <w:rPr>
+          <w:rFonts w:ascii="Courier New" w:eastAsia="Times New Roman" w:hAnsi="Courier New" w:cs="Courier New"/>
+          <w:color w:val="000000"/>
+          <w:sz w:val="20"/>
+          <w:szCs w:val="20"/>
+        </w:rPr>
+      </w:pPr>
+      <w:r>
+        <w:rPr>
+          <w:b/>
+          <w:bCs/>
+        </w:rPr>
+        <w:lastRenderedPageBreak/>
+        <w:t>Give execute permissions on it</w:t>
+      </w:r>
+    </w:p>
+    <w:p>
+      <w:pPr>
+        <w:pStyle w:val="ListParagraph"/>
+        <w:rPr>
+          <w:b/>
+          <w:bCs/>
+        </w:rPr>
+      </w:pPr>
+    </w:p>
+    <w:p>
+      <w:pPr>
+        <w:pStyle w:val="ListParagraph"/>
+        <w:rPr>
+          <w:rFonts w:ascii="Courier New" w:eastAsia="Times New Roman" w:hAnsi="Courier New" w:cs="Courier New"/>
+          <w:color w:val="000000"/>
+          <w:sz w:val="20"/>
+          <w:szCs w:val="20"/>
+        </w:rPr>
+      </w:pPr>
+      <w:proofErr w:type="spellStart"/>
+      <w:r>
+        <w:rPr>
+          <w:rFonts w:ascii="Courier New" w:eastAsia="Times New Roman" w:hAnsi="Courier New" w:cs="Courier New"/>
+          <w:color w:val="000000"/>
+          <w:sz w:val="20"/>
+          <w:szCs w:val="20"/>
+        </w:rPr>
+        <w:t>sudo</w:t>
+      </w:r>
+      <w:proofErr w:type="spellEnd"/>
+      <w:r>
+        <w:rPr>
+          <w:rFonts w:ascii="Courier New" w:eastAsia="Times New Roman" w:hAnsi="Courier New" w:cs="Courier New"/>
+          <w:color w:val="000000"/>
+          <w:sz w:val="20"/>
+          <w:szCs w:val="20"/>
+        </w:rPr>
+        <w:t xml:space="preserve"> </w:t>
+      </w:r>
+      <w:proofErr w:type="spellStart"/>
+      <w:r>
+        <w:rPr>
+          <w:rFonts w:ascii="Courier New" w:eastAsia="Times New Roman" w:hAnsi="Courier New" w:cs="Courier New"/>
+          <w:color w:val="000000"/>
+          <w:sz w:val="20"/>
+          <w:szCs w:val="20"/>
+        </w:rPr>
+        <w:t>chmod</w:t>
+      </w:r>
+      <w:proofErr w:type="spellEnd"/>
+      <w:r>
+        <w:rPr>
+          <w:rFonts w:ascii="Courier New" w:eastAsia="Times New Roman" w:hAnsi="Courier New" w:cs="Courier New"/>
+          <w:color w:val="000000"/>
+          <w:sz w:val="20"/>
+          <w:szCs w:val="20"/>
+        </w:rPr>
+        <w:t xml:space="preserve"> +x /</w:t>
+      </w:r>
+      <w:proofErr w:type="spellStart"/>
+      <w:r>
+        <w:rPr>
+          <w:rFonts w:ascii="Courier New" w:eastAsia="Times New Roman" w:hAnsi="Courier New" w:cs="Courier New"/>
+          <w:color w:val="000000"/>
+          <w:sz w:val="20"/>
+          <w:szCs w:val="20"/>
+        </w:rPr>
+        <w:t>usr</w:t>
+      </w:r>
+      <w:proofErr w:type="spellEnd"/>
+      <w:r>
+        <w:rPr>
+          <w:rFonts w:ascii="Courier New" w:eastAsia="Times New Roman" w:hAnsi="Courier New" w:cs="Courier New"/>
+          <w:color w:val="000000"/>
+          <w:sz w:val="20"/>
+          <w:szCs w:val="20"/>
+        </w:rPr>
+        <w:t>/local/bin/docker-compose</w:t>
+      </w:r>
+    </w:p>
+    <w:p>
+      <w:pPr>
+        <w:pStyle w:val="ListParagraph"/>
+        <w:rPr>
+          <w:rFonts w:ascii="Courier New" w:eastAsia="Times New Roman" w:hAnsi="Courier New" w:cs="Courier New"/>
+          <w:color w:val="000000"/>
+          <w:sz w:val="20"/>
+          <w:szCs w:val="20"/>
+        </w:rPr>
+      </w:pPr>
+    </w:p>
+    <w:p>
+      <w:pPr>
+        <w:pStyle w:val="ListParagraph"/>
+        <w:rPr>
+          <w:b/>
+          <w:bCs/>
+        </w:rPr>
+      </w:pPr>
+    </w:p>
+    <w:p>
+      <w:pPr>
+        <w:pStyle w:val="ListParagraph"/>
+        <w:numPr>
+          <w:ilvl w:val="0"/>
+          <w:numId w:val="15"/>
+        </w:numPr>
+        <w:rPr>
+          <w:b/>
+          <w:bCs/>
+        </w:rPr>
+      </w:pPr>
+      <w:r>
+        <w:rPr>
+          <w:b/>
+          <w:bCs/>
+        </w:rPr>
+        <w:t>Verify it</w:t>
+      </w:r>
+    </w:p>
+    <w:p>
+      <w:pPr>
+        <w:pStyle w:val="ListParagraph"/>
+        <w:rPr>
+          <w:b/>
+          <w:bCs/>
+        </w:rPr>
+      </w:pPr>
+    </w:p>
+    <w:p>
+      <w:pPr>
+        <w:pStyle w:val="ListParagraph"/>
+        <w:rPr>
+          <w:rFonts w:ascii="Courier New" w:eastAsia="Times New Roman" w:hAnsi="Courier New" w:cs="Courier New"/>
+          <w:color w:val="000000"/>
+          <w:sz w:val="20"/>
+          <w:szCs w:val="20"/>
+        </w:rPr>
+      </w:pPr>
+      <w:r>
+        <w:rPr>
+          <w:rFonts w:ascii="Courier New" w:eastAsia="Times New Roman" w:hAnsi="Courier New" w:cs="Courier New"/>
+          <w:color w:val="000000"/>
+          <w:sz w:val="20"/>
+          <w:szCs w:val="20"/>
+        </w:rPr>
+        <w:t>Docker-compose –version</w:t>
+      </w:r>
+    </w:p>
+    <w:p>
+      <w:pPr>
+        <w:pStyle w:val="ListParagraph"/>
+        <w:rPr>
+          <w:rFonts w:ascii="Courier New" w:eastAsia="Times New Roman" w:hAnsi="Courier New" w:cs="Courier New"/>
+          <w:color w:val="000000"/>
+          <w:sz w:val="20"/>
+          <w:szCs w:val="20"/>
+        </w:rPr>
+      </w:pPr>
+    </w:p>
+    <w:p>
+      <w:pPr>
+        <w:pStyle w:val="ListParagraph"/>
+        <w:rPr>
+          <w:rFonts w:ascii="Courier New" w:eastAsia="Times New Roman" w:hAnsi="Courier New" w:cs="Courier New"/>
+          <w:color w:val="000000"/>
+          <w:sz w:val="20"/>
+          <w:szCs w:val="20"/>
+        </w:rPr>
+      </w:pPr>
+    </w:p>
+    <w:p>
+      <w:pPr>
+        <w:rPr>
+          <w:b/>
+          <w:bCs/>
+          <w:color w:val="0070C0"/>
+          <w:sz w:val="32"/>
+          <w:szCs w:val="32"/>
+        </w:rPr>
+      </w:pPr>
+      <w:r>
+        <w:rPr>
+          <w:b/>
+          <w:bCs/>
+          <w:color w:val="0070C0"/>
+          <w:sz w:val="32"/>
+          <w:szCs w:val="32"/>
+        </w:rPr>
+        <w:t>Example:</w:t>
+      </w:r>
+    </w:p>
+    <w:p>
+      <w:pPr>
+        <w:pStyle w:val="ListParagraph"/>
+        <w:rPr>
+          <w:b/>
+          <w:bCs/>
+        </w:rPr>
+      </w:pPr>
+    </w:p>
+    <w:p>
+      <w:pPr>
+        <w:pStyle w:val="ListParagraph"/>
+        <w:rPr>
+          <w:b/>
+          <w:bCs/>
+        </w:rPr>
+      </w:pPr>
+      <w:hyperlink r:id="rId17" w:history="1">
+        <w:r>
+          <w:rPr>
+            <w:rStyle w:val="Hyperlink"/>
+            <w:b/>
+            <w:bCs/>
+          </w:rPr>
+          <w:t>https://docs.docker.com/compose/gettingstarted/</w:t>
+        </w:r>
+      </w:hyperlink>
+    </w:p>
+    <w:p>
+      <w:pPr>
+        <w:pStyle w:val="ListParagraph"/>
+        <w:rPr>
+          <w:b/>
+          <w:bCs/>
+        </w:rPr>
+      </w:pPr>
+    </w:p>
+    <w:p>
+      <w:pPr>
+        <w:rPr>
+          <w:b/>
+          <w:bCs/>
+          <w:sz w:val="24"/>
+          <w:szCs w:val="24"/>
+        </w:rPr>
+      </w:pPr>
+      <w:r>
+        <w:rPr>
+          <w:b/>
+          <w:bCs/>
+          <w:sz w:val="24"/>
+          <w:szCs w:val="24"/>
+        </w:rPr>
+        <w:t>Step 1: Define the application dependencies</w:t>
+      </w:r>
+    </w:p>
+    <w:p>
+      <w:pPr>
+        <w:pStyle w:val="ListParagraph"/>
+        <w:numPr>
+          <w:ilvl w:val="0"/>
+          <w:numId w:val="16"/>
+        </w:numPr>
+        <w:rPr>
+          <w:b/>
+          <w:bCs/>
+          <w:sz w:val="24"/>
+          <w:szCs w:val="24"/>
+        </w:rPr>
+      </w:pPr>
+      <w:r>
+        <w:rPr>
+          <w:rFonts w:ascii="Roboto" w:hAnsi="Roboto"/>
+          <w:color w:val="000000"/>
+          <w:sz w:val="21"/>
+          <w:szCs w:val="21"/>
+          <w:shd w:val="clear" w:color="auto" w:fill="FFFFFF"/>
+        </w:rPr>
+        <w:t>Create a directory for the project:</w:t>
+      </w:r>
+    </w:p>
+    <w:p>
+      <w:pPr>
+        <w:pStyle w:val="ListParagraph"/>
+        <w:rPr>
+          <w:rFonts w:ascii="Roboto" w:hAnsi="Roboto"/>
+          <w:color w:val="000000"/>
+          <w:sz w:val="21"/>
+          <w:szCs w:val="21"/>
+          <w:shd w:val="clear" w:color="auto" w:fill="FFFFFF"/>
+        </w:rPr>
+      </w:pPr>
+    </w:p>
+    <w:p>
+      <w:pPr>
+        <w:pStyle w:val="HTMLPreformatted"/>
+        <w:shd w:val="clear" w:color="auto" w:fill="F9F9FA"/>
+        <w:spacing w:after="150"/>
+        <w:rPr>
+          <w:rStyle w:val="HTMLCode"/>
+          <w:rFonts w:ascii="Roboto Mono" w:hAnsi="Roboto Mono"/>
+          <w:color w:val="0055BD"/>
+        </w:rPr>
+      </w:pPr>
+      <w:r>
+        <w:rPr>
+          <w:rStyle w:val="nb"/>
+          <w:rFonts w:ascii="Roboto Mono" w:hAnsi="Roboto Mono"/>
+          <w:color w:val="658B00"/>
+        </w:rPr>
+        <w:t xml:space="preserve">$ </w:t>
+      </w:r>
+      <w:proofErr w:type="spellStart"/>
+      <w:r>
+        <w:rPr>
+          <w:rStyle w:val="nb"/>
+          <w:rFonts w:ascii="Roboto Mono" w:hAnsi="Roboto Mono"/>
+          <w:color w:val="658B00"/>
+        </w:rPr>
+        <w:t>mkdir</w:t>
+      </w:r>
+      <w:proofErr w:type="spellEnd"/>
+      <w:r>
+        <w:rPr>
+          <w:rStyle w:val="nb"/>
+          <w:rFonts w:ascii="Roboto Mono" w:hAnsi="Roboto Mono"/>
+          <w:color w:val="658B00"/>
+        </w:rPr>
+        <w:t xml:space="preserve"> </w:t>
+      </w:r>
+      <w:proofErr w:type="spellStart"/>
+      <w:r>
+        <w:rPr>
+          <w:rStyle w:val="HTMLCode"/>
+          <w:rFonts w:ascii="Roboto Mono" w:hAnsi="Roboto Mono"/>
+          <w:color w:val="0055BD"/>
+        </w:rPr>
+        <w:t>composetest</w:t>
+      </w:r>
+      <w:proofErr w:type="spellEnd"/>
+    </w:p>
+    <w:p>
+      <w:pPr>
+        <w:pStyle w:val="HTMLPreformatted"/>
+        <w:shd w:val="clear" w:color="auto" w:fill="F9F9FA"/>
+        <w:spacing w:after="150"/>
+        <w:rPr>
+          <w:rFonts w:ascii="Roboto Mono" w:hAnsi="Roboto Mono"/>
+          <w:color w:val="0055BD"/>
+        </w:rPr>
+      </w:pPr>
+      <w:r>
+        <w:rPr>
+          <w:rStyle w:val="gp"/>
+          <w:rFonts w:ascii="Roboto Mono" w:hAnsi="Roboto Mono"/>
+          <w:color w:val="555555"/>
+        </w:rPr>
+        <w:t>$</w:t>
+      </w:r>
+      <w:r>
+        <w:rPr>
+          <w:rStyle w:val="w"/>
+          <w:rFonts w:ascii="Roboto Mono" w:hAnsi="Roboto Mono"/>
+          <w:color w:val="BBBBBB"/>
+        </w:rPr>
+        <w:t xml:space="preserve"> </w:t>
+      </w:r>
+      <w:r>
+        <w:rPr>
+          <w:rStyle w:val="nb"/>
+          <w:rFonts w:ascii="Roboto Mono" w:hAnsi="Roboto Mono"/>
+          <w:color w:val="658B00"/>
+        </w:rPr>
+        <w:t xml:space="preserve">cd </w:t>
+      </w:r>
+      <w:proofErr w:type="spellStart"/>
+      <w:r>
+        <w:rPr>
+          <w:rStyle w:val="HTMLCode"/>
+          <w:rFonts w:ascii="Roboto Mono" w:hAnsi="Roboto Mono"/>
+          <w:color w:val="0055BD"/>
+        </w:rPr>
+        <w:t>composetest</w:t>
+      </w:r>
+      <w:proofErr w:type="spellEnd"/>
+    </w:p>
+    <w:p>
+      <w:pPr>
+        <w:pStyle w:val="ListParagraph"/>
+        <w:rPr>
+          <w:b/>
+          <w:bCs/>
+          <w:sz w:val="24"/>
+          <w:szCs w:val="24"/>
+        </w:rPr>
+      </w:pPr>
+    </w:p>
+    <w:p>
+      <w:pPr>
+        <w:rPr>
+          <w:b/>
+          <w:bCs/>
+          <w:sz w:val="24"/>
+          <w:szCs w:val="24"/>
+        </w:rPr>
+      </w:pPr>
+      <w:r>
+        <w:rPr>
+          <w:b/>
+          <w:bCs/>
+          <w:sz w:val="24"/>
+          <w:szCs w:val="24"/>
+        </w:rPr>
+        <w:t xml:space="preserve">Step 2: </w:t>
+      </w:r>
+      <w:r>
+        <w:rPr>
+          <w:b/>
+          <w:bCs/>
+          <w:sz w:val="24"/>
+          <w:szCs w:val="24"/>
+        </w:rPr>
+        <w:t>Create a file called app.py in your project directory and paste the following code in</w:t>
+      </w:r>
+    </w:p>
+    <w:p>
+      <w:pPr>
+        <w:rPr>
+          <w:b/>
+          <w:bCs/>
+          <w:sz w:val="24"/>
+          <w:szCs w:val="24"/>
+        </w:rPr>
+      </w:pPr>
+    </w:p>
+    <w:p>
+      <w:pPr>
+        <w:pStyle w:val="HTMLPreformatted"/>
+        <w:shd w:val="clear" w:color="auto" w:fill="F9F9FA"/>
+        <w:spacing w:after="150"/>
+        <w:rPr>
+          <w:rStyle w:val="HTMLCode"/>
+          <w:rFonts w:ascii="Roboto Mono" w:hAnsi="Roboto Mono"/>
+          <w:color w:val="0055BD"/>
+        </w:rPr>
+      </w:pPr>
+      <w:r>
+        <w:rPr>
+          <w:rStyle w:val="kn"/>
+          <w:rFonts w:ascii="Roboto Mono" w:hAnsi="Roboto Mono"/>
+          <w:color w:val="8B008B"/>
+        </w:rPr>
+        <w:t>import</w:t>
+      </w:r>
+      <w:r>
+        <w:rPr>
+          <w:rStyle w:val="HTMLCode"/>
+          <w:rFonts w:ascii="Roboto Mono" w:hAnsi="Roboto Mono"/>
+          <w:color w:val="0055BD"/>
+        </w:rPr>
+        <w:t xml:space="preserve"> </w:t>
+      </w:r>
+      <w:r>
+        <w:rPr>
+          <w:rStyle w:val="nn"/>
+          <w:rFonts w:ascii="Roboto Mono" w:hAnsi="Roboto Mono"/>
+          <w:color w:val="88D5C0"/>
+        </w:rPr>
+        <w:t>time</w:t>
+      </w:r>
+    </w:p>
+    <w:p>
+      <w:pPr>
+        <w:pStyle w:val="HTMLPreformatted"/>
+        <w:shd w:val="clear" w:color="auto" w:fill="F9F9FA"/>
+        <w:spacing w:after="150"/>
+        <w:rPr>
+          <w:rStyle w:val="HTMLCode"/>
+          <w:rFonts w:ascii="Roboto Mono" w:hAnsi="Roboto Mono"/>
+          <w:color w:val="0055BD"/>
+        </w:rPr>
+      </w:pPr>
+    </w:p>
+    <w:p>
+      <w:pPr>
+        <w:pStyle w:val="HTMLPreformatted"/>
+        <w:shd w:val="clear" w:color="auto" w:fill="F9F9FA"/>
+        <w:spacing w:after="150"/>
+        <w:rPr>
+          <w:rStyle w:val="HTMLCode"/>
+          <w:rFonts w:ascii="Roboto Mono" w:hAnsi="Roboto Mono"/>
+          <w:color w:val="0055BD"/>
+        </w:rPr>
+      </w:pPr>
+      <w:r>
+        <w:rPr>
+          <w:rStyle w:val="kn"/>
+          <w:rFonts w:ascii="Roboto Mono" w:hAnsi="Roboto Mono"/>
+          <w:color w:val="8B008B"/>
+        </w:rPr>
+        <w:t>import</w:t>
+      </w:r>
+      <w:r>
+        <w:rPr>
+          <w:rStyle w:val="HTMLCode"/>
+          <w:rFonts w:ascii="Roboto Mono" w:hAnsi="Roboto Mono"/>
+          <w:color w:val="0055BD"/>
+        </w:rPr>
+        <w:t xml:space="preserve"> </w:t>
+      </w:r>
+      <w:proofErr w:type="spellStart"/>
+      <w:r>
+        <w:rPr>
+          <w:rStyle w:val="nn"/>
+          <w:rFonts w:ascii="Roboto Mono" w:hAnsi="Roboto Mono"/>
+          <w:color w:val="88D5C0"/>
+        </w:rPr>
+        <w:t>redis</w:t>
+      </w:r>
+      <w:proofErr w:type="spellEnd"/>
+    </w:p>
+    <w:p>
+      <w:pPr>
+        <w:pStyle w:val="HTMLPreformatted"/>
+        <w:shd w:val="clear" w:color="auto" w:fill="F9F9FA"/>
+        <w:spacing w:after="150"/>
+        <w:rPr>
+          <w:rStyle w:val="HTMLCode"/>
+          <w:rFonts w:ascii="Roboto Mono" w:hAnsi="Roboto Mono"/>
+          <w:color w:val="0055BD"/>
+        </w:rPr>
+      </w:pPr>
+      <w:r>
+        <w:rPr>
+          <w:rStyle w:val="kn"/>
+          <w:rFonts w:ascii="Roboto Mono" w:hAnsi="Roboto Mono"/>
+          <w:color w:val="8B008B"/>
+        </w:rPr>
+        <w:t>from</w:t>
+      </w:r>
+      <w:r>
+        <w:rPr>
+          <w:rStyle w:val="HTMLCode"/>
+          <w:rFonts w:ascii="Roboto Mono" w:hAnsi="Roboto Mono"/>
+          <w:color w:val="0055BD"/>
+        </w:rPr>
+        <w:t xml:space="preserve"> </w:t>
+      </w:r>
+      <w:r>
+        <w:rPr>
+          <w:rStyle w:val="nn"/>
+          <w:rFonts w:ascii="Roboto Mono" w:hAnsi="Roboto Mono"/>
+          <w:color w:val="88D5C0"/>
+        </w:rPr>
+        <w:t>flask</w:t>
+      </w:r>
+      <w:r>
+        <w:rPr>
+          <w:rStyle w:val="HTMLCode"/>
+          <w:rFonts w:ascii="Roboto Mono" w:hAnsi="Roboto Mono"/>
+          <w:color w:val="0055BD"/>
+        </w:rPr>
+        <w:t xml:space="preserve"> </w:t>
+      </w:r>
+      <w:r>
+        <w:rPr>
+          <w:rStyle w:val="kn"/>
+          <w:rFonts w:ascii="Roboto Mono" w:hAnsi="Roboto Mono"/>
+          <w:color w:val="8B008B"/>
+        </w:rPr>
+        <w:t>import</w:t>
+      </w:r>
+      <w:r>
+        <w:rPr>
+          <w:rStyle w:val="HTMLCode"/>
+          <w:rFonts w:ascii="Roboto Mono" w:hAnsi="Roboto Mono"/>
+          <w:color w:val="0055BD"/>
+        </w:rPr>
+        <w:t xml:space="preserve"> </w:t>
+      </w:r>
+      <w:r>
+        <w:rPr>
+          <w:rStyle w:val="n"/>
+          <w:rFonts w:ascii="Roboto Mono" w:hAnsi="Roboto Mono"/>
+          <w:color w:val="0055BD"/>
+        </w:rPr>
+        <w:t>Flask</w:t>
+      </w:r>
+    </w:p>
+    <w:p>
+      <w:pPr>
+        <w:pStyle w:val="HTMLPreformatted"/>
+        <w:shd w:val="clear" w:color="auto" w:fill="F9F9FA"/>
+        <w:spacing w:after="150"/>
+        <w:rPr>
+          <w:rStyle w:val="HTMLCode"/>
+          <w:rFonts w:ascii="Roboto Mono" w:hAnsi="Roboto Mono"/>
+          <w:color w:val="0055BD"/>
+        </w:rPr>
+      </w:pPr>
+    </w:p>
+    <w:p>
+      <w:pPr>
+        <w:pStyle w:val="HTMLPreformatted"/>
+        <w:shd w:val="clear" w:color="auto" w:fill="F9F9FA"/>
+        <w:spacing w:after="150"/>
+        <w:rPr>
+          <w:rStyle w:val="HTMLCode"/>
+          <w:rFonts w:ascii="Roboto Mono" w:hAnsi="Roboto Mono"/>
+          <w:color w:val="0055BD"/>
+        </w:rPr>
+      </w:pPr>
+      <w:r>
+        <w:rPr>
+          <w:rStyle w:val="n"/>
+          <w:rFonts w:ascii="Roboto Mono" w:hAnsi="Roboto Mono"/>
+          <w:color w:val="0055BD"/>
+        </w:rPr>
+        <w:t>app</w:t>
+      </w:r>
+      <w:r>
+        <w:rPr>
+          <w:rStyle w:val="HTMLCode"/>
+          <w:rFonts w:ascii="Roboto Mono" w:hAnsi="Roboto Mono"/>
+          <w:color w:val="0055BD"/>
+        </w:rPr>
+        <w:t xml:space="preserve"> </w:t>
+      </w:r>
+      <w:r>
+        <w:rPr>
+          <w:rStyle w:val="o"/>
+          <w:rFonts w:ascii="Roboto Mono" w:hAnsi="Roboto Mono"/>
+          <w:color w:val="0055BD"/>
+        </w:rPr>
+        <w:t>=</w:t>
+      </w:r>
+      <w:r>
+        <w:rPr>
+          <w:rStyle w:val="HTMLCode"/>
+          <w:rFonts w:ascii="Roboto Mono" w:hAnsi="Roboto Mono"/>
+          <w:color w:val="0055BD"/>
+        </w:rPr>
+        <w:t xml:space="preserve"> </w:t>
+      </w:r>
+      <w:r>
+        <w:rPr>
+          <w:rStyle w:val="n"/>
+          <w:rFonts w:ascii="Roboto Mono" w:hAnsi="Roboto Mono"/>
+          <w:color w:val="0055BD"/>
+        </w:rPr>
+        <w:t>Flask</w:t>
+      </w:r>
+      <w:r>
+        <w:rPr>
+          <w:rStyle w:val="p"/>
+          <w:rFonts w:ascii="Roboto Mono" w:hAnsi="Roboto Mono"/>
+          <w:color w:val="0055BD"/>
+        </w:rPr>
+        <w:t>(</w:t>
+      </w:r>
+      <w:r>
+        <w:rPr>
+          <w:rStyle w:val="n"/>
+          <w:rFonts w:ascii="Roboto Mono" w:hAnsi="Roboto Mono"/>
+          <w:color w:val="0055BD"/>
+        </w:rPr>
+        <w:t>__name__</w:t>
+      </w:r>
+      <w:r>
+        <w:rPr>
+          <w:rStyle w:val="p"/>
+          <w:rFonts w:ascii="Roboto Mono" w:hAnsi="Roboto Mono"/>
+          <w:color w:val="0055BD"/>
+        </w:rPr>
+        <w:t>)</w:t>
+      </w:r>
+    </w:p>
+    <w:p>
+      <w:pPr>
+        <w:pStyle w:val="HTMLPreformatted"/>
+        <w:shd w:val="clear" w:color="auto" w:fill="F9F9FA"/>
+        <w:spacing w:after="150"/>
+        <w:rPr>
+          <w:rStyle w:val="HTMLCode"/>
+          <w:rFonts w:ascii="Roboto Mono" w:hAnsi="Roboto Mono"/>
+          <w:color w:val="0055BD"/>
+        </w:rPr>
+      </w:pPr>
+      <w:r>
+        <w:rPr>
+          <w:rStyle w:val="n"/>
+          <w:rFonts w:ascii="Roboto Mono" w:hAnsi="Roboto Mono"/>
+          <w:color w:val="0055BD"/>
+        </w:rPr>
+        <w:t>cache</w:t>
+      </w:r>
+      <w:r>
+        <w:rPr>
+          <w:rStyle w:val="HTMLCode"/>
+          <w:rFonts w:ascii="Roboto Mono" w:hAnsi="Roboto Mono"/>
+          <w:color w:val="0055BD"/>
+        </w:rPr>
+        <w:t xml:space="preserve"> </w:t>
+      </w:r>
+      <w:r>
+        <w:rPr>
+          <w:rStyle w:val="o"/>
+          <w:rFonts w:ascii="Roboto Mono" w:hAnsi="Roboto Mono"/>
+          <w:color w:val="0055BD"/>
+        </w:rPr>
+        <w:t>=</w:t>
+      </w:r>
+      <w:r>
+        <w:rPr>
+          <w:rStyle w:val="HTMLCode"/>
+          <w:rFonts w:ascii="Roboto Mono" w:hAnsi="Roboto Mono"/>
+          <w:color w:val="0055BD"/>
+        </w:rPr>
+        <w:t xml:space="preserve"> </w:t>
+      </w:r>
+      <w:proofErr w:type="spellStart"/>
+      <w:proofErr w:type="gramStart"/>
+      <w:r>
+        <w:rPr>
+          <w:rStyle w:val="n"/>
+          <w:rFonts w:ascii="Roboto Mono" w:hAnsi="Roboto Mono"/>
+          <w:color w:val="0055BD"/>
+        </w:rPr>
+        <w:t>redis</w:t>
+      </w:r>
+      <w:r>
+        <w:rPr>
+          <w:rStyle w:val="p"/>
+          <w:rFonts w:ascii="Roboto Mono" w:hAnsi="Roboto Mono"/>
+          <w:color w:val="0055BD"/>
+        </w:rPr>
+        <w:t>.</w:t>
+      </w:r>
+      <w:r>
+        <w:rPr>
+          <w:rStyle w:val="n"/>
+          <w:rFonts w:ascii="Roboto Mono" w:hAnsi="Roboto Mono"/>
+          <w:color w:val="0055BD"/>
+        </w:rPr>
+        <w:t>Redis</w:t>
+      </w:r>
+      <w:proofErr w:type="spellEnd"/>
+      <w:proofErr w:type="gramEnd"/>
+      <w:r>
+        <w:rPr>
+          <w:rStyle w:val="p"/>
+          <w:rFonts w:ascii="Roboto Mono" w:hAnsi="Roboto Mono"/>
+          <w:color w:val="0055BD"/>
+        </w:rPr>
+        <w:t>(</w:t>
+      </w:r>
+      <w:r>
+        <w:rPr>
+          <w:rStyle w:val="n"/>
+          <w:rFonts w:ascii="Roboto Mono" w:hAnsi="Roboto Mono"/>
+          <w:color w:val="0055BD"/>
+        </w:rPr>
+        <w:t>host</w:t>
+      </w:r>
+      <w:r>
+        <w:rPr>
+          <w:rStyle w:val="o"/>
+          <w:rFonts w:ascii="Roboto Mono" w:hAnsi="Roboto Mono"/>
+          <w:color w:val="0055BD"/>
+        </w:rPr>
+        <w:t>=</w:t>
+      </w:r>
+      <w:r>
+        <w:rPr>
+          <w:rStyle w:val="s"/>
+          <w:rFonts w:ascii="Roboto Mono" w:hAnsi="Roboto Mono"/>
+          <w:color w:val="E25D68"/>
+        </w:rPr>
+        <w:t>'</w:t>
+      </w:r>
+      <w:proofErr w:type="spellStart"/>
+      <w:r>
+        <w:rPr>
+          <w:rStyle w:val="s"/>
+          <w:rFonts w:ascii="Roboto Mono" w:hAnsi="Roboto Mono"/>
+          <w:color w:val="E25D68"/>
+        </w:rPr>
+        <w:t>redis</w:t>
+      </w:r>
+      <w:proofErr w:type="spellEnd"/>
+      <w:r>
+        <w:rPr>
+          <w:rStyle w:val="s"/>
+          <w:rFonts w:ascii="Roboto Mono" w:hAnsi="Roboto Mono"/>
+          <w:color w:val="E25D68"/>
+        </w:rPr>
+        <w:t>'</w:t>
+      </w:r>
+      <w:r>
+        <w:rPr>
+          <w:rStyle w:val="p"/>
+          <w:rFonts w:ascii="Roboto Mono" w:hAnsi="Roboto Mono"/>
+          <w:color w:val="0055BD"/>
+        </w:rPr>
+        <w:t>,</w:t>
+      </w:r>
+      <w:r>
+        <w:rPr>
+          <w:rStyle w:val="HTMLCode"/>
+          <w:rFonts w:ascii="Roboto Mono" w:hAnsi="Roboto Mono"/>
+          <w:color w:val="0055BD"/>
+        </w:rPr>
+        <w:t xml:space="preserve"> </w:t>
+      </w:r>
+      <w:r>
+        <w:rPr>
+          <w:rStyle w:val="n"/>
+          <w:rFonts w:ascii="Roboto Mono" w:hAnsi="Roboto Mono"/>
+          <w:color w:val="0055BD"/>
+        </w:rPr>
+        <w:t>port</w:t>
+      </w:r>
+      <w:r>
+        <w:rPr>
+          <w:rStyle w:val="o"/>
+          <w:rFonts w:ascii="Roboto Mono" w:hAnsi="Roboto Mono"/>
+          <w:color w:val="0055BD"/>
+        </w:rPr>
+        <w:t>=</w:t>
+      </w:r>
+      <w:r>
+        <w:rPr>
+          <w:rStyle w:val="mi"/>
+          <w:rFonts w:ascii="Roboto Mono" w:hAnsi="Roboto Mono"/>
+          <w:color w:val="B452CD"/>
+        </w:rPr>
+        <w:t>6379</w:t>
+      </w:r>
+      <w:r>
+        <w:rPr>
+          <w:rStyle w:val="p"/>
+          <w:rFonts w:ascii="Roboto Mono" w:hAnsi="Roboto Mono"/>
+          <w:color w:val="0055BD"/>
+        </w:rPr>
+        <w:t>)</w:t>
+      </w:r>
+    </w:p>
+    <w:p>
+      <w:pPr>
+        <w:pStyle w:val="HTMLPreformatted"/>
+        <w:shd w:val="clear" w:color="auto" w:fill="F9F9FA"/>
+        <w:spacing w:after="150"/>
+        <w:rPr>
+          <w:rStyle w:val="HTMLCode"/>
+          <w:rFonts w:ascii="Roboto Mono" w:hAnsi="Roboto Mono"/>
+          <w:color w:val="0055BD"/>
+        </w:rPr>
+      </w:pPr>
+    </w:p>
+    <w:p>
+      <w:pPr>
+        <w:pStyle w:val="HTMLPreformatted"/>
+        <w:shd w:val="clear" w:color="auto" w:fill="F9F9FA"/>
+        <w:spacing w:after="150"/>
+        <w:rPr>
+          <w:rStyle w:val="HTMLCode"/>
+          <w:rFonts w:ascii="Roboto Mono" w:hAnsi="Roboto Mono"/>
+          <w:color w:val="0055BD"/>
+        </w:rPr>
+      </w:pPr>
+      <w:r>
+        <w:rPr>
+          <w:rStyle w:val="k"/>
+          <w:rFonts w:ascii="Roboto Mono" w:hAnsi="Roboto Mono"/>
+          <w:color w:val="8B008B"/>
+        </w:rPr>
+        <w:t>def</w:t>
+      </w:r>
+      <w:r>
+        <w:rPr>
+          <w:rStyle w:val="HTMLCode"/>
+          <w:rFonts w:ascii="Roboto Mono" w:hAnsi="Roboto Mono"/>
+          <w:color w:val="0055BD"/>
+        </w:rPr>
+        <w:t xml:space="preserve"> </w:t>
+      </w:r>
+      <w:proofErr w:type="spellStart"/>
+      <w:r>
+        <w:rPr>
+          <w:rStyle w:val="nf"/>
+          <w:rFonts w:ascii="Roboto Mono" w:hAnsi="Roboto Mono"/>
+          <w:color w:val="0055BD"/>
+        </w:rPr>
+        <w:t>get_hit_</w:t>
+      </w:r>
+      <w:proofErr w:type="gramStart"/>
+      <w:r>
+        <w:rPr>
+          <w:rStyle w:val="nf"/>
+          <w:rFonts w:ascii="Roboto Mono" w:hAnsi="Roboto Mono"/>
+          <w:color w:val="0055BD"/>
+        </w:rPr>
+        <w:t>count</w:t>
+      </w:r>
+      <w:proofErr w:type="spellEnd"/>
+      <w:r>
+        <w:rPr>
+          <w:rStyle w:val="p"/>
+          <w:rFonts w:ascii="Roboto Mono" w:hAnsi="Roboto Mono"/>
+          <w:color w:val="0055BD"/>
+        </w:rPr>
+        <w:t>(</w:t>
+      </w:r>
+      <w:proofErr w:type="gramEnd"/>
+      <w:r>
+        <w:rPr>
+          <w:rStyle w:val="p"/>
+          <w:rFonts w:ascii="Roboto Mono" w:hAnsi="Roboto Mono"/>
+          <w:color w:val="0055BD"/>
+        </w:rPr>
+        <w:t>):</w:t>
+      </w:r>
+    </w:p>
+    <w:p>
+      <w:pPr>
+        <w:pStyle w:val="HTMLPreformatted"/>
+        <w:shd w:val="clear" w:color="auto" w:fill="F9F9FA"/>
+        <w:spacing w:after="150"/>
+        <w:rPr>
+          <w:rStyle w:val="HTMLCode"/>
+          <w:rFonts w:ascii="Roboto Mono" w:hAnsi="Roboto Mono"/>
+          <w:color w:val="0055BD"/>
+        </w:rPr>
+      </w:pPr>
+      <w:r>
+        <w:rPr>
+          <w:rStyle w:val="HTMLCode"/>
+          <w:rFonts w:ascii="Roboto Mono" w:hAnsi="Roboto Mono"/>
+          <w:color w:val="0055BD"/>
+        </w:rPr>
+        <w:t xml:space="preserve">    </w:t>
+      </w:r>
+      <w:r>
+        <w:rPr>
+          <w:rStyle w:val="n"/>
+          <w:rFonts w:ascii="Roboto Mono" w:hAnsi="Roboto Mono"/>
+          <w:color w:val="0055BD"/>
+        </w:rPr>
+        <w:t>retries</w:t>
+      </w:r>
+      <w:r>
+        <w:rPr>
+          <w:rStyle w:val="HTMLCode"/>
+          <w:rFonts w:ascii="Roboto Mono" w:hAnsi="Roboto Mono"/>
+          <w:color w:val="0055BD"/>
+        </w:rPr>
+        <w:t xml:space="preserve"> </w:t>
+      </w:r>
+      <w:r>
+        <w:rPr>
+          <w:rStyle w:val="o"/>
+          <w:rFonts w:ascii="Roboto Mono" w:hAnsi="Roboto Mono"/>
+          <w:color w:val="0055BD"/>
+        </w:rPr>
+        <w:t>=</w:t>
+      </w:r>
+      <w:r>
+        <w:rPr>
+          <w:rStyle w:val="HTMLCode"/>
+          <w:rFonts w:ascii="Roboto Mono" w:hAnsi="Roboto Mono"/>
+          <w:color w:val="0055BD"/>
+        </w:rPr>
+        <w:t xml:space="preserve"> </w:t>
+      </w:r>
+      <w:r>
+        <w:rPr>
+          <w:rStyle w:val="mi"/>
+          <w:rFonts w:ascii="Roboto Mono" w:hAnsi="Roboto Mono"/>
+          <w:color w:val="B452CD"/>
+        </w:rPr>
+        <w:t>5</w:t>
+      </w:r>
+    </w:p>
+    <w:p>
+      <w:pPr>
+        <w:pStyle w:val="HTMLPreformatted"/>
+        <w:shd w:val="clear" w:color="auto" w:fill="F9F9FA"/>
+        <w:spacing w:after="150"/>
+        <w:rPr>
+          <w:rStyle w:val="HTMLCode"/>
+          <w:rFonts w:ascii="Roboto Mono" w:hAnsi="Roboto Mono"/>
+          <w:color w:val="0055BD"/>
+        </w:rPr>
+      </w:pPr>
+      <w:r>
+        <w:rPr>
+          <w:rStyle w:val="HTMLCode"/>
+          <w:rFonts w:ascii="Roboto Mono" w:hAnsi="Roboto Mono"/>
+          <w:color w:val="0055BD"/>
+        </w:rPr>
+        <w:t xml:space="preserve">    </w:t>
+      </w:r>
+      <w:r>
+        <w:rPr>
+          <w:rStyle w:val="k"/>
+          <w:rFonts w:ascii="Roboto Mono" w:hAnsi="Roboto Mono"/>
+          <w:color w:val="8B008B"/>
+        </w:rPr>
+        <w:t>while</w:t>
+      </w:r>
+      <w:r>
+        <w:rPr>
+          <w:rStyle w:val="HTMLCode"/>
+          <w:rFonts w:ascii="Roboto Mono" w:hAnsi="Roboto Mono"/>
+          <w:color w:val="0055BD"/>
+        </w:rPr>
+        <w:t xml:space="preserve"> </w:t>
+      </w:r>
+      <w:r>
+        <w:rPr>
+          <w:rStyle w:val="bp"/>
+          <w:rFonts w:ascii="Roboto Mono" w:hAnsi="Roboto Mono"/>
+          <w:color w:val="658B00"/>
+        </w:rPr>
+        <w:t>True</w:t>
+      </w:r>
+      <w:r>
+        <w:rPr>
+          <w:rStyle w:val="p"/>
+          <w:rFonts w:ascii="Roboto Mono" w:hAnsi="Roboto Mono"/>
+          <w:color w:val="0055BD"/>
+        </w:rPr>
+        <w:t>:</w:t>
+      </w:r>
+    </w:p>
+    <w:p>
+      <w:pPr>
+        <w:pStyle w:val="HTMLPreformatted"/>
+        <w:shd w:val="clear" w:color="auto" w:fill="F9F9FA"/>
+        <w:spacing w:after="150"/>
+        <w:rPr>
+          <w:rStyle w:val="HTMLCode"/>
+          <w:rFonts w:ascii="Roboto Mono" w:hAnsi="Roboto Mono"/>
+          <w:color w:val="0055BD"/>
+        </w:rPr>
+      </w:pPr>
+      <w:r>
+        <w:rPr>
+          <w:rStyle w:val="HTMLCode"/>
+          <w:rFonts w:ascii="Roboto Mono" w:hAnsi="Roboto Mono"/>
+          <w:color w:val="0055BD"/>
+        </w:rPr>
+        <w:t xml:space="preserve">        </w:t>
+      </w:r>
+      <w:r>
+        <w:rPr>
+          <w:rStyle w:val="k"/>
+          <w:rFonts w:ascii="Roboto Mono" w:hAnsi="Roboto Mono"/>
+          <w:color w:val="8B008B"/>
+        </w:rPr>
+        <w:t>try</w:t>
+      </w:r>
+      <w:r>
+        <w:rPr>
+          <w:rStyle w:val="p"/>
+          <w:rFonts w:ascii="Roboto Mono" w:hAnsi="Roboto Mono"/>
+          <w:color w:val="0055BD"/>
+        </w:rPr>
+        <w:t>:</w:t>
+      </w:r>
+    </w:p>
+    <w:p>
+      <w:pPr>
+        <w:pStyle w:val="HTMLPreformatted"/>
+        <w:shd w:val="clear" w:color="auto" w:fill="F9F9FA"/>
+        <w:spacing w:after="150"/>
+        <w:rPr>
+          <w:rStyle w:val="HTMLCode"/>
+          <w:rFonts w:ascii="Roboto Mono" w:hAnsi="Roboto Mono"/>
+          <w:color w:val="0055BD"/>
+        </w:rPr>
+      </w:pPr>
+      <w:r>
+        <w:rPr>
+          <w:rStyle w:val="HTMLCode"/>
+          <w:rFonts w:ascii="Roboto Mono" w:hAnsi="Roboto Mono"/>
+          <w:color w:val="0055BD"/>
+        </w:rPr>
+        <w:lastRenderedPageBreak/>
+        <w:t xml:space="preserve">            </w:t>
+      </w:r>
+      <w:r>
+        <w:rPr>
+          <w:rStyle w:val="k"/>
+          <w:rFonts w:ascii="Roboto Mono" w:hAnsi="Roboto Mono"/>
+          <w:color w:val="8B008B"/>
+        </w:rPr>
+        <w:t>return</w:t>
+      </w:r>
+      <w:r>
+        <w:rPr>
+          <w:rStyle w:val="HTMLCode"/>
+          <w:rFonts w:ascii="Roboto Mono" w:hAnsi="Roboto Mono"/>
+          <w:color w:val="0055BD"/>
+        </w:rPr>
+        <w:t xml:space="preserve"> </w:t>
+      </w:r>
+      <w:proofErr w:type="spellStart"/>
+      <w:proofErr w:type="gramStart"/>
+      <w:r>
+        <w:rPr>
+          <w:rStyle w:val="n"/>
+          <w:rFonts w:ascii="Roboto Mono" w:hAnsi="Roboto Mono"/>
+          <w:color w:val="0055BD"/>
+        </w:rPr>
+        <w:t>cache</w:t>
+      </w:r>
+      <w:r>
+        <w:rPr>
+          <w:rStyle w:val="p"/>
+          <w:rFonts w:ascii="Roboto Mono" w:hAnsi="Roboto Mono"/>
+          <w:color w:val="0055BD"/>
+        </w:rPr>
+        <w:t>.</w:t>
+      </w:r>
+      <w:r>
+        <w:rPr>
+          <w:rStyle w:val="n"/>
+          <w:rFonts w:ascii="Roboto Mono" w:hAnsi="Roboto Mono"/>
+          <w:color w:val="0055BD"/>
+        </w:rPr>
+        <w:t>incr</w:t>
+      </w:r>
+      <w:proofErr w:type="spellEnd"/>
+      <w:proofErr w:type="gramEnd"/>
+      <w:r>
+        <w:rPr>
+          <w:rStyle w:val="p"/>
+          <w:rFonts w:ascii="Roboto Mono" w:hAnsi="Roboto Mono"/>
+          <w:color w:val="0055BD"/>
+        </w:rPr>
+        <w:t>(</w:t>
+      </w:r>
+      <w:r>
+        <w:rPr>
+          <w:rStyle w:val="s"/>
+          <w:rFonts w:ascii="Roboto Mono" w:hAnsi="Roboto Mono"/>
+          <w:color w:val="E25D68"/>
+        </w:rPr>
+        <w:t>'hits'</w:t>
+      </w:r>
+      <w:r>
+        <w:rPr>
+          <w:rStyle w:val="p"/>
+          <w:rFonts w:ascii="Roboto Mono" w:hAnsi="Roboto Mono"/>
+          <w:color w:val="0055BD"/>
+        </w:rPr>
+        <w:t>)</w:t>
+      </w:r>
+    </w:p>
+    <w:p>
+      <w:pPr>
+        <w:pStyle w:val="HTMLPreformatted"/>
+        <w:shd w:val="clear" w:color="auto" w:fill="F9F9FA"/>
+        <w:spacing w:after="150"/>
+        <w:rPr>
+          <w:rStyle w:val="HTMLCode"/>
+          <w:rFonts w:ascii="Roboto Mono" w:hAnsi="Roboto Mono"/>
+          <w:color w:val="0055BD"/>
+        </w:rPr>
+      </w:pPr>
+      <w:r>
+        <w:rPr>
+          <w:rStyle w:val="HTMLCode"/>
+          <w:rFonts w:ascii="Roboto Mono" w:hAnsi="Roboto Mono"/>
+          <w:color w:val="0055BD"/>
+        </w:rPr>
+        <w:t xml:space="preserve">        </w:t>
+      </w:r>
+      <w:r>
+        <w:rPr>
+          <w:rStyle w:val="k"/>
+          <w:rFonts w:ascii="Roboto Mono" w:hAnsi="Roboto Mono"/>
+          <w:color w:val="8B008B"/>
+        </w:rPr>
+        <w:t>except</w:t>
+      </w:r>
+      <w:r>
+        <w:rPr>
+          <w:rStyle w:val="HTMLCode"/>
+          <w:rFonts w:ascii="Roboto Mono" w:hAnsi="Roboto Mono"/>
+          <w:color w:val="0055BD"/>
+        </w:rPr>
+        <w:t xml:space="preserve"> </w:t>
+      </w:r>
+      <w:proofErr w:type="spellStart"/>
+      <w:proofErr w:type="gramStart"/>
+      <w:r>
+        <w:rPr>
+          <w:rStyle w:val="n"/>
+          <w:rFonts w:ascii="Roboto Mono" w:hAnsi="Roboto Mono"/>
+          <w:color w:val="0055BD"/>
+        </w:rPr>
+        <w:t>redis</w:t>
+      </w:r>
+      <w:r>
+        <w:rPr>
+          <w:rStyle w:val="p"/>
+          <w:rFonts w:ascii="Roboto Mono" w:hAnsi="Roboto Mono"/>
+          <w:color w:val="0055BD"/>
+        </w:rPr>
+        <w:t>.</w:t>
+      </w:r>
+      <w:r>
+        <w:rPr>
+          <w:rStyle w:val="n"/>
+          <w:rFonts w:ascii="Roboto Mono" w:hAnsi="Roboto Mono"/>
+          <w:color w:val="0055BD"/>
+        </w:rPr>
+        <w:t>exceptions</w:t>
+      </w:r>
+      <w:proofErr w:type="gramEnd"/>
+      <w:r>
+        <w:rPr>
+          <w:rStyle w:val="p"/>
+          <w:rFonts w:ascii="Roboto Mono" w:hAnsi="Roboto Mono"/>
+          <w:color w:val="0055BD"/>
+        </w:rPr>
+        <w:t>.</w:t>
+      </w:r>
+      <w:r>
+        <w:rPr>
+          <w:rStyle w:val="nb"/>
+          <w:rFonts w:ascii="Roboto Mono" w:hAnsi="Roboto Mono"/>
+          <w:color w:val="658B00"/>
+        </w:rPr>
+        <w:t>ConnectionError</w:t>
+      </w:r>
+      <w:proofErr w:type="spellEnd"/>
+      <w:r>
+        <w:rPr>
+          <w:rStyle w:val="HTMLCode"/>
+          <w:rFonts w:ascii="Roboto Mono" w:hAnsi="Roboto Mono"/>
+          <w:color w:val="0055BD"/>
+        </w:rPr>
+        <w:t xml:space="preserve"> </w:t>
+      </w:r>
+      <w:r>
+        <w:rPr>
+          <w:rStyle w:val="k"/>
+          <w:rFonts w:ascii="Roboto Mono" w:hAnsi="Roboto Mono"/>
+          <w:color w:val="8B008B"/>
+        </w:rPr>
+        <w:t>as</w:t>
+      </w:r>
+      <w:r>
+        <w:rPr>
+          <w:rStyle w:val="HTMLCode"/>
+          <w:rFonts w:ascii="Roboto Mono" w:hAnsi="Roboto Mono"/>
+          <w:color w:val="0055BD"/>
+        </w:rPr>
+        <w:t xml:space="preserve"> </w:t>
+      </w:r>
+      <w:proofErr w:type="spellStart"/>
+      <w:r>
+        <w:rPr>
+          <w:rStyle w:val="n"/>
+          <w:rFonts w:ascii="Roboto Mono" w:hAnsi="Roboto Mono"/>
+          <w:color w:val="0055BD"/>
+        </w:rPr>
+        <w:t>exc</w:t>
+      </w:r>
+      <w:proofErr w:type="spellEnd"/>
+      <w:r>
+        <w:rPr>
+          <w:rStyle w:val="p"/>
+          <w:rFonts w:ascii="Roboto Mono" w:hAnsi="Roboto Mono"/>
+          <w:color w:val="0055BD"/>
+        </w:rPr>
+        <w:t>:</w:t>
+      </w:r>
+    </w:p>
+    <w:p>
+      <w:pPr>
+        <w:pStyle w:val="HTMLPreformatted"/>
+        <w:shd w:val="clear" w:color="auto" w:fill="F9F9FA"/>
+        <w:spacing w:after="150"/>
+        <w:rPr>
+          <w:rStyle w:val="HTMLCode"/>
+          <w:rFonts w:ascii="Roboto Mono" w:hAnsi="Roboto Mono"/>
+          <w:color w:val="0055BD"/>
+        </w:rPr>
+      </w:pPr>
+      <w:r>
+        <w:rPr>
+          <w:rStyle w:val="HTMLCode"/>
+          <w:rFonts w:ascii="Roboto Mono" w:hAnsi="Roboto Mono"/>
+          <w:color w:val="0055BD"/>
+        </w:rPr>
+        <w:t xml:space="preserve">            </w:t>
+      </w:r>
+      <w:r>
+        <w:rPr>
+          <w:rStyle w:val="k"/>
+          <w:rFonts w:ascii="Roboto Mono" w:hAnsi="Roboto Mono"/>
+          <w:color w:val="8B008B"/>
+        </w:rPr>
+        <w:t>if</w:t>
+      </w:r>
+      <w:r>
+        <w:rPr>
+          <w:rStyle w:val="HTMLCode"/>
+          <w:rFonts w:ascii="Roboto Mono" w:hAnsi="Roboto Mono"/>
+          <w:color w:val="0055BD"/>
+        </w:rPr>
+        <w:t xml:space="preserve"> </w:t>
+      </w:r>
+      <w:r>
+        <w:rPr>
+          <w:rStyle w:val="n"/>
+          <w:rFonts w:ascii="Roboto Mono" w:hAnsi="Roboto Mono"/>
+          <w:color w:val="0055BD"/>
+        </w:rPr>
+        <w:t>retries</w:t>
+      </w:r>
+      <w:r>
+        <w:rPr>
+          <w:rStyle w:val="HTMLCode"/>
+          <w:rFonts w:ascii="Roboto Mono" w:hAnsi="Roboto Mono"/>
+          <w:color w:val="0055BD"/>
+        </w:rPr>
+        <w:t xml:space="preserve"> </w:t>
+      </w:r>
+      <w:r>
+        <w:rPr>
+          <w:rStyle w:val="o"/>
+          <w:rFonts w:ascii="Roboto Mono" w:hAnsi="Roboto Mono"/>
+          <w:color w:val="0055BD"/>
+        </w:rPr>
+        <w:t>==</w:t>
+      </w:r>
+      <w:r>
+        <w:rPr>
+          <w:rStyle w:val="HTMLCode"/>
+          <w:rFonts w:ascii="Roboto Mono" w:hAnsi="Roboto Mono"/>
+          <w:color w:val="0055BD"/>
+        </w:rPr>
+        <w:t xml:space="preserve"> </w:t>
+      </w:r>
+      <w:r>
+        <w:rPr>
+          <w:rStyle w:val="mi"/>
+          <w:rFonts w:ascii="Roboto Mono" w:hAnsi="Roboto Mono"/>
+          <w:color w:val="B452CD"/>
+        </w:rPr>
+        <w:t>0</w:t>
+      </w:r>
+      <w:r>
+        <w:rPr>
+          <w:rStyle w:val="p"/>
+          <w:rFonts w:ascii="Roboto Mono" w:hAnsi="Roboto Mono"/>
+          <w:color w:val="0055BD"/>
+        </w:rPr>
+        <w:t>:</w:t>
+      </w:r>
+    </w:p>
+    <w:p>
+      <w:pPr>
+        <w:pStyle w:val="HTMLPreformatted"/>
+        <w:shd w:val="clear" w:color="auto" w:fill="F9F9FA"/>
+        <w:spacing w:after="150"/>
+        <w:rPr>
+          <w:rStyle w:val="HTMLCode"/>
+          <w:rFonts w:ascii="Roboto Mono" w:hAnsi="Roboto Mono"/>
+          <w:color w:val="0055BD"/>
+        </w:rPr>
+      </w:pPr>
+      <w:r>
+        <w:rPr>
+          <w:rStyle w:val="HTMLCode"/>
+          <w:rFonts w:ascii="Roboto Mono" w:hAnsi="Roboto Mono"/>
+          <w:color w:val="0055BD"/>
+        </w:rPr>
+        <w:t xml:space="preserve">                </w:t>
+      </w:r>
+      <w:r>
+        <w:rPr>
+          <w:rStyle w:val="k"/>
+          <w:rFonts w:ascii="Roboto Mono" w:hAnsi="Roboto Mono"/>
+          <w:color w:val="8B008B"/>
+        </w:rPr>
+        <w:t>raise</w:t>
+      </w:r>
+      <w:r>
+        <w:rPr>
+          <w:rStyle w:val="HTMLCode"/>
+          <w:rFonts w:ascii="Roboto Mono" w:hAnsi="Roboto Mono"/>
+          <w:color w:val="0055BD"/>
+        </w:rPr>
+        <w:t xml:space="preserve"> </w:t>
+      </w:r>
+      <w:proofErr w:type="spellStart"/>
+      <w:r>
+        <w:rPr>
+          <w:rStyle w:val="n"/>
+          <w:rFonts w:ascii="Roboto Mono" w:hAnsi="Roboto Mono"/>
+          <w:color w:val="0055BD"/>
+        </w:rPr>
+        <w:t>exc</w:t>
+      </w:r>
+      <w:proofErr w:type="spellEnd"/>
+    </w:p>
+    <w:p>
+      <w:pPr>
+        <w:pStyle w:val="HTMLPreformatted"/>
+        <w:shd w:val="clear" w:color="auto" w:fill="F9F9FA"/>
+        <w:spacing w:after="150"/>
+        <w:rPr>
+          <w:rStyle w:val="HTMLCode"/>
+          <w:rFonts w:ascii="Roboto Mono" w:hAnsi="Roboto Mono"/>
+          <w:color w:val="0055BD"/>
+        </w:rPr>
+      </w:pPr>
+      <w:r>
+        <w:rPr>
+          <w:rStyle w:val="HTMLCode"/>
+          <w:rFonts w:ascii="Roboto Mono" w:hAnsi="Roboto Mono"/>
+          <w:color w:val="0055BD"/>
+        </w:rPr>
+        <w:t xml:space="preserve">            </w:t>
+      </w:r>
+      <w:r>
+        <w:rPr>
+          <w:rStyle w:val="n"/>
+          <w:rFonts w:ascii="Roboto Mono" w:hAnsi="Roboto Mono"/>
+          <w:color w:val="0055BD"/>
+        </w:rPr>
+        <w:t>retries</w:t>
+      </w:r>
+      <w:r>
+        <w:rPr>
+          <w:rStyle w:val="HTMLCode"/>
+          <w:rFonts w:ascii="Roboto Mono" w:hAnsi="Roboto Mono"/>
+          <w:color w:val="0055BD"/>
+        </w:rPr>
+        <w:t xml:space="preserve"> </w:t>
+      </w:r>
+      <w:r>
+        <w:rPr>
+          <w:rStyle w:val="o"/>
+          <w:rFonts w:ascii="Roboto Mono" w:hAnsi="Roboto Mono"/>
+          <w:color w:val="0055BD"/>
+        </w:rPr>
+        <w:t>-=</w:t>
+      </w:r>
+      <w:r>
+        <w:rPr>
+          <w:rStyle w:val="HTMLCode"/>
+          <w:rFonts w:ascii="Roboto Mono" w:hAnsi="Roboto Mono"/>
+          <w:color w:val="0055BD"/>
+        </w:rPr>
+        <w:t xml:space="preserve"> </w:t>
+      </w:r>
+      <w:r>
+        <w:rPr>
+          <w:rStyle w:val="mi"/>
+          <w:rFonts w:ascii="Roboto Mono" w:hAnsi="Roboto Mono"/>
+          <w:color w:val="B452CD"/>
+        </w:rPr>
+        <w:t>1</w:t>
+      </w:r>
+    </w:p>
+    <w:p>
+      <w:pPr>
+        <w:pStyle w:val="HTMLPreformatted"/>
+        <w:shd w:val="clear" w:color="auto" w:fill="F9F9FA"/>
+        <w:spacing w:after="150"/>
+        <w:rPr>
+          <w:rStyle w:val="HTMLCode"/>
+          <w:rFonts w:ascii="Roboto Mono" w:hAnsi="Roboto Mono"/>
+          <w:color w:val="0055BD"/>
+        </w:rPr>
+      </w:pPr>
+      <w:r>
+        <w:rPr>
+          <w:rStyle w:val="HTMLCode"/>
+          <w:rFonts w:ascii="Roboto Mono" w:hAnsi="Roboto Mono"/>
+          <w:color w:val="0055BD"/>
+        </w:rPr>
+        <w:t xml:space="preserve">            </w:t>
+      </w:r>
+      <w:proofErr w:type="spellStart"/>
+      <w:proofErr w:type="gramStart"/>
+      <w:r>
+        <w:rPr>
+          <w:rStyle w:val="n"/>
+          <w:rFonts w:ascii="Roboto Mono" w:hAnsi="Roboto Mono"/>
+          <w:color w:val="0055BD"/>
+        </w:rPr>
+        <w:t>time</w:t>
+      </w:r>
+      <w:r>
+        <w:rPr>
+          <w:rStyle w:val="p"/>
+          <w:rFonts w:ascii="Roboto Mono" w:hAnsi="Roboto Mono"/>
+          <w:color w:val="0055BD"/>
+        </w:rPr>
+        <w:t>.</w:t>
+      </w:r>
+      <w:r>
+        <w:rPr>
+          <w:rStyle w:val="n"/>
+          <w:rFonts w:ascii="Roboto Mono" w:hAnsi="Roboto Mono"/>
+          <w:color w:val="0055BD"/>
+        </w:rPr>
+        <w:t>sleep</w:t>
+      </w:r>
+      <w:proofErr w:type="spellEnd"/>
+      <w:proofErr w:type="gramEnd"/>
+      <w:r>
+        <w:rPr>
+          <w:rStyle w:val="p"/>
+          <w:rFonts w:ascii="Roboto Mono" w:hAnsi="Roboto Mono"/>
+          <w:color w:val="0055BD"/>
+        </w:rPr>
+        <w:t>(</w:t>
+      </w:r>
+      <w:r>
+        <w:rPr>
+          <w:rStyle w:val="mf"/>
+          <w:rFonts w:ascii="Roboto Mono" w:hAnsi="Roboto Mono"/>
+          <w:color w:val="B452CD"/>
+        </w:rPr>
+        <w:t>0.5</w:t>
+      </w:r>
+      <w:r>
+        <w:rPr>
+          <w:rStyle w:val="p"/>
+          <w:rFonts w:ascii="Roboto Mono" w:hAnsi="Roboto Mono"/>
+          <w:color w:val="0055BD"/>
+        </w:rPr>
+        <w:t>)</w:t>
+      </w:r>
+    </w:p>
+    <w:p>
+      <w:pPr>
+        <w:pStyle w:val="HTMLPreformatted"/>
+        <w:shd w:val="clear" w:color="auto" w:fill="F9F9FA"/>
+        <w:spacing w:after="150"/>
+        <w:rPr>
+          <w:rStyle w:val="HTMLCode"/>
+          <w:rFonts w:ascii="Roboto Mono" w:hAnsi="Roboto Mono"/>
+          <w:color w:val="0055BD"/>
+        </w:rPr>
+      </w:pPr>
+    </w:p>
+    <w:p>
+      <w:pPr>
+        <w:pStyle w:val="HTMLPreformatted"/>
+        <w:shd w:val="clear" w:color="auto" w:fill="F9F9FA"/>
+        <w:spacing w:after="150"/>
+        <w:rPr>
+          <w:rStyle w:val="HTMLCode"/>
+          <w:rFonts w:ascii="Roboto Mono" w:hAnsi="Roboto Mono"/>
+          <w:color w:val="0055BD"/>
+        </w:rPr>
+      </w:pPr>
+      <w:r>
+        <w:rPr>
+          <w:rStyle w:val="o"/>
+          <w:rFonts w:ascii="Roboto Mono" w:hAnsi="Roboto Mono"/>
+          <w:color w:val="0055BD"/>
+        </w:rPr>
+        <w:t>@</w:t>
+      </w:r>
+      <w:proofErr w:type="gramStart"/>
+      <w:r>
+        <w:rPr>
+          <w:rStyle w:val="n"/>
+          <w:rFonts w:ascii="Roboto Mono" w:hAnsi="Roboto Mono"/>
+          <w:color w:val="0055BD"/>
+        </w:rPr>
+        <w:t>app</w:t>
+      </w:r>
+      <w:r>
+        <w:rPr>
+          <w:rStyle w:val="p"/>
+          <w:rFonts w:ascii="Roboto Mono" w:hAnsi="Roboto Mono"/>
+          <w:color w:val="0055BD"/>
+        </w:rPr>
+        <w:t>.</w:t>
+      </w:r>
+      <w:r>
+        <w:rPr>
+          <w:rStyle w:val="n"/>
+          <w:rFonts w:ascii="Roboto Mono" w:hAnsi="Roboto Mono"/>
+          <w:color w:val="0055BD"/>
+        </w:rPr>
+        <w:t>route</w:t>
+      </w:r>
+      <w:proofErr w:type="gramEnd"/>
+      <w:r>
+        <w:rPr>
+          <w:rStyle w:val="p"/>
+          <w:rFonts w:ascii="Roboto Mono" w:hAnsi="Roboto Mono"/>
+          <w:color w:val="0055BD"/>
+        </w:rPr>
+        <w:t>(</w:t>
+      </w:r>
+      <w:r>
+        <w:rPr>
+          <w:rStyle w:val="s"/>
+          <w:rFonts w:ascii="Roboto Mono" w:hAnsi="Roboto Mono"/>
+          <w:color w:val="E25D68"/>
+        </w:rPr>
+        <w:t>'/'</w:t>
+      </w:r>
+      <w:r>
+        <w:rPr>
+          <w:rStyle w:val="p"/>
+          <w:rFonts w:ascii="Roboto Mono" w:hAnsi="Roboto Mono"/>
+          <w:color w:val="0055BD"/>
+        </w:rPr>
+        <w:t>)</w:t>
+      </w:r>
+    </w:p>
+    <w:p>
+      <w:pPr>
+        <w:pStyle w:val="HTMLPreformatted"/>
+        <w:shd w:val="clear" w:color="auto" w:fill="F9F9FA"/>
+        <w:spacing w:after="150"/>
+        <w:rPr>
+          <w:rStyle w:val="HTMLCode"/>
+          <w:rFonts w:ascii="Roboto Mono" w:hAnsi="Roboto Mono"/>
+          <w:color w:val="0055BD"/>
+        </w:rPr>
+      </w:pPr>
+      <w:r>
+        <w:rPr>
+          <w:rStyle w:val="k"/>
+          <w:rFonts w:ascii="Roboto Mono" w:hAnsi="Roboto Mono"/>
+          <w:color w:val="8B008B"/>
+        </w:rPr>
+        <w:t>def</w:t>
+      </w:r>
+      <w:r>
+        <w:rPr>
+          <w:rStyle w:val="HTMLCode"/>
+          <w:rFonts w:ascii="Roboto Mono" w:hAnsi="Roboto Mono"/>
+          <w:color w:val="0055BD"/>
+        </w:rPr>
+        <w:t xml:space="preserve"> </w:t>
+      </w:r>
+      <w:proofErr w:type="gramStart"/>
+      <w:r>
+        <w:rPr>
+          <w:rStyle w:val="nf"/>
+          <w:rFonts w:ascii="Roboto Mono" w:hAnsi="Roboto Mono"/>
+          <w:color w:val="0055BD"/>
+        </w:rPr>
+        <w:t>hello</w:t>
+      </w:r>
+      <w:r>
+        <w:rPr>
+          <w:rStyle w:val="p"/>
+          <w:rFonts w:ascii="Roboto Mono" w:hAnsi="Roboto Mono"/>
+          <w:color w:val="0055BD"/>
+        </w:rPr>
+        <w:t>(</w:t>
+      </w:r>
+      <w:proofErr w:type="gramEnd"/>
+      <w:r>
+        <w:rPr>
+          <w:rStyle w:val="p"/>
+          <w:rFonts w:ascii="Roboto Mono" w:hAnsi="Roboto Mono"/>
+          <w:color w:val="0055BD"/>
+        </w:rPr>
+        <w:t>):</w:t>
+      </w:r>
+    </w:p>
+    <w:p>
+      <w:pPr>
+        <w:pStyle w:val="HTMLPreformatted"/>
+        <w:shd w:val="clear" w:color="auto" w:fill="F9F9FA"/>
+        <w:spacing w:after="150"/>
+        <w:rPr>
+          <w:rStyle w:val="HTMLCode"/>
+          <w:rFonts w:ascii="Roboto Mono" w:hAnsi="Roboto Mono"/>
+          <w:color w:val="0055BD"/>
+        </w:rPr>
+      </w:pPr>
+      <w:r>
+        <w:rPr>
+          <w:rStyle w:val="HTMLCode"/>
+          <w:rFonts w:ascii="Roboto Mono" w:hAnsi="Roboto Mono"/>
+          <w:color w:val="0055BD"/>
+        </w:rPr>
+        <w:t xml:space="preserve">    </w:t>
+      </w:r>
+      <w:r>
+        <w:rPr>
+          <w:rStyle w:val="n"/>
+          <w:rFonts w:ascii="Roboto Mono" w:hAnsi="Roboto Mono"/>
+          <w:color w:val="0055BD"/>
+        </w:rPr>
+        <w:t>count</w:t>
+      </w:r>
+      <w:r>
+        <w:rPr>
+          <w:rStyle w:val="HTMLCode"/>
+          <w:rFonts w:ascii="Roboto Mono" w:hAnsi="Roboto Mono"/>
+          <w:color w:val="0055BD"/>
+        </w:rPr>
+        <w:t xml:space="preserve"> </w:t>
+      </w:r>
+      <w:r>
+        <w:rPr>
+          <w:rStyle w:val="o"/>
+          <w:rFonts w:ascii="Roboto Mono" w:hAnsi="Roboto Mono"/>
+          <w:color w:val="0055BD"/>
+        </w:rPr>
+        <w:t>=</w:t>
+      </w:r>
+      <w:r>
+        <w:rPr>
+          <w:rStyle w:val="HTMLCode"/>
+          <w:rFonts w:ascii="Roboto Mono" w:hAnsi="Roboto Mono"/>
+          <w:color w:val="0055BD"/>
+        </w:rPr>
+        <w:t xml:space="preserve"> </w:t>
+      </w:r>
+      <w:proofErr w:type="spellStart"/>
+      <w:r>
+        <w:rPr>
+          <w:rStyle w:val="n"/>
+          <w:rFonts w:ascii="Roboto Mono" w:hAnsi="Roboto Mono"/>
+          <w:color w:val="0055BD"/>
+        </w:rPr>
+        <w:t>get_hit_</w:t>
+      </w:r>
+      <w:proofErr w:type="gramStart"/>
+      <w:r>
+        <w:rPr>
+          <w:rStyle w:val="n"/>
+          <w:rFonts w:ascii="Roboto Mono" w:hAnsi="Roboto Mono"/>
+          <w:color w:val="0055BD"/>
+        </w:rPr>
+        <w:t>count</w:t>
+      </w:r>
+      <w:proofErr w:type="spellEnd"/>
+      <w:r>
+        <w:rPr>
+          <w:rStyle w:val="p"/>
+          <w:rFonts w:ascii="Roboto Mono" w:hAnsi="Roboto Mono"/>
+          <w:color w:val="0055BD"/>
+        </w:rPr>
+        <w:t>(</w:t>
+      </w:r>
+      <w:proofErr w:type="gramEnd"/>
+      <w:r>
+        <w:rPr>
+          <w:rStyle w:val="p"/>
+          <w:rFonts w:ascii="Roboto Mono" w:hAnsi="Roboto Mono"/>
+          <w:color w:val="0055BD"/>
+        </w:rPr>
+        <w:t>)</w:t>
+      </w:r>
+    </w:p>
+    <w:p>
+      <w:pPr>
+        <w:pStyle w:val="HTMLPreformatted"/>
+        <w:shd w:val="clear" w:color="auto" w:fill="F9F9FA"/>
+        <w:spacing w:after="150"/>
+        <w:rPr>
+          <w:rFonts w:ascii="Roboto Mono" w:hAnsi="Roboto Mono"/>
+          <w:color w:val="0055BD"/>
+        </w:rPr>
+      </w:pPr>
+      <w:r>
+        <w:rPr>
+          <w:rStyle w:val="HTMLCode"/>
+          <w:rFonts w:ascii="Roboto Mono" w:hAnsi="Roboto Mono"/>
+          <w:color w:val="0055BD"/>
+        </w:rPr>
+        <w:t xml:space="preserve">    </w:t>
+      </w:r>
+      <w:r>
+        <w:rPr>
+          <w:rStyle w:val="k"/>
+          <w:rFonts w:ascii="Roboto Mono" w:hAnsi="Roboto Mono"/>
+          <w:color w:val="8B008B"/>
+        </w:rPr>
+        <w:t>return</w:t>
+      </w:r>
+      <w:r>
+        <w:rPr>
+          <w:rStyle w:val="HTMLCode"/>
+          <w:rFonts w:ascii="Roboto Mono" w:hAnsi="Roboto Mono"/>
+          <w:color w:val="0055BD"/>
+        </w:rPr>
+        <w:t xml:space="preserve"> </w:t>
+      </w:r>
+      <w:r>
+        <w:rPr>
+          <w:rStyle w:val="s"/>
+          <w:rFonts w:ascii="Roboto Mono" w:hAnsi="Roboto Mono"/>
+          <w:color w:val="E25D68"/>
+        </w:rPr>
+        <w:t>'Hello World! I have been seen {} times.</w:t>
+      </w:r>
+      <w:r>
+        <w:rPr>
+          <w:rStyle w:val="se"/>
+          <w:rFonts w:ascii="Roboto Mono" w:hAnsi="Roboto Mono"/>
+          <w:color w:val="E25D68"/>
+        </w:rPr>
+        <w:t>\</w:t>
+      </w:r>
+      <w:proofErr w:type="spellStart"/>
+      <w:r>
+        <w:rPr>
+          <w:rStyle w:val="se"/>
+          <w:rFonts w:ascii="Roboto Mono" w:hAnsi="Roboto Mono"/>
+          <w:color w:val="E25D68"/>
+        </w:rPr>
+        <w:t>n</w:t>
+      </w:r>
+      <w:proofErr w:type="gramStart"/>
+      <w:r>
+        <w:rPr>
+          <w:rStyle w:val="s"/>
+          <w:rFonts w:ascii="Roboto Mono" w:hAnsi="Roboto Mono"/>
+          <w:color w:val="E25D68"/>
+        </w:rPr>
+        <w:t>'</w:t>
+      </w:r>
+      <w:r>
+        <w:rPr>
+          <w:rStyle w:val="p"/>
+          <w:rFonts w:ascii="Roboto Mono" w:hAnsi="Roboto Mono"/>
+          <w:color w:val="0055BD"/>
+        </w:rPr>
+        <w:t>.</w:t>
+      </w:r>
+      <w:r>
+        <w:rPr>
+          <w:rStyle w:val="nb"/>
+          <w:rFonts w:ascii="Roboto Mono" w:hAnsi="Roboto Mono"/>
+          <w:color w:val="658B00"/>
+        </w:rPr>
+        <w:t>format</w:t>
+      </w:r>
+      <w:proofErr w:type="spellEnd"/>
+      <w:proofErr w:type="gramEnd"/>
+      <w:r>
+        <w:rPr>
+          <w:rStyle w:val="p"/>
+          <w:rFonts w:ascii="Roboto Mono" w:hAnsi="Roboto Mono"/>
+          <w:color w:val="0055BD"/>
+        </w:rPr>
+        <w:t>(</w:t>
+      </w:r>
+      <w:r>
+        <w:rPr>
+          <w:rStyle w:val="n"/>
+          <w:rFonts w:ascii="Roboto Mono" w:hAnsi="Roboto Mono"/>
+          <w:color w:val="0055BD"/>
+        </w:rPr>
+        <w:t>count</w:t>
+      </w:r>
+      <w:r>
+        <w:rPr>
+          <w:rStyle w:val="p"/>
+          <w:rFonts w:ascii="Roboto Mono" w:hAnsi="Roboto Mono"/>
+          <w:color w:val="0055BD"/>
+        </w:rPr>
+        <w:t>)</w:t>
+      </w:r>
+    </w:p>
+    <w:p>
+      <w:pPr>
+        <w:rPr>
+          <w:b/>
+          <w:bCs/>
+          <w:sz w:val="24"/>
+          <w:szCs w:val="24"/>
+        </w:rPr>
+      </w:pPr>
+    </w:p>
+    <w:p>
+      <w:pPr>
+        <w:rPr>
+          <w:b/>
+          <w:bCs/>
+          <w:sz w:val="24"/>
+          <w:szCs w:val="24"/>
+        </w:rPr>
+      </w:pPr>
+      <w:r>
+        <w:rPr>
+          <w:b/>
+          <w:bCs/>
+          <w:sz w:val="24"/>
+          <w:szCs w:val="24"/>
+        </w:rPr>
+        <w:t xml:space="preserve">Step 3: </w:t>
+      </w:r>
+      <w:r>
+        <w:rPr>
+          <w:b/>
+          <w:bCs/>
+          <w:sz w:val="24"/>
+          <w:szCs w:val="24"/>
+        </w:rPr>
+        <w:t>Create another file called requirements.txt in your project directory and paste the following code in:</w:t>
+      </w:r>
+    </w:p>
+    <w:p>
+      <w:pPr>
+        <w:pStyle w:val="HTMLPreformatted"/>
+        <w:shd w:val="clear" w:color="auto" w:fill="F9F9FA"/>
+        <w:spacing w:after="150"/>
+        <w:rPr>
+          <w:rStyle w:val="HTMLCode"/>
+          <w:rFonts w:ascii="Roboto Mono" w:hAnsi="Roboto Mono"/>
+          <w:color w:val="0055BD"/>
+        </w:rPr>
+      </w:pPr>
+      <w:r>
+        <w:rPr>
+          <w:rStyle w:val="HTMLCode"/>
+          <w:rFonts w:ascii="Roboto Mono" w:hAnsi="Roboto Mono"/>
+          <w:color w:val="0055BD"/>
+        </w:rPr>
+        <w:t>flask</w:t>
+      </w:r>
+    </w:p>
+    <w:p>
+      <w:pPr>
+        <w:pStyle w:val="HTMLPreformatted"/>
+        <w:shd w:val="clear" w:color="auto" w:fill="F9F9FA"/>
+        <w:spacing w:after="150"/>
+        <w:rPr>
+          <w:rFonts w:ascii="Roboto Mono" w:hAnsi="Roboto Mono"/>
+          <w:color w:val="0055BD"/>
+        </w:rPr>
+      </w:pPr>
+      <w:proofErr w:type="spellStart"/>
+      <w:r>
+        <w:rPr>
+          <w:rStyle w:val="HTMLCode"/>
+          <w:rFonts w:ascii="Roboto Mono" w:hAnsi="Roboto Mono"/>
+          <w:color w:val="0055BD"/>
+        </w:rPr>
+        <w:t>redis</w:t>
+      </w:r>
+      <w:proofErr w:type="spellEnd"/>
+    </w:p>
+    <w:p>
+      <w:pPr>
+        <w:rPr>
+          <w:b/>
+          <w:bCs/>
+          <w:sz w:val="24"/>
+          <w:szCs w:val="24"/>
+        </w:rPr>
+      </w:pPr>
+    </w:p>
+    <w:p>
+      <w:pPr>
+        <w:rPr>
+          <w:b/>
+          <w:bCs/>
+          <w:sz w:val="24"/>
+          <w:szCs w:val="24"/>
+        </w:rPr>
+      </w:pPr>
+      <w:r>
+        <w:rPr>
+          <w:b/>
+          <w:bCs/>
+          <w:sz w:val="24"/>
+          <w:szCs w:val="24"/>
+        </w:rPr>
+        <w:t xml:space="preserve">Step </w:t>
+      </w:r>
+      <w:r>
+        <w:rPr>
+          <w:b/>
+          <w:bCs/>
+          <w:sz w:val="24"/>
+          <w:szCs w:val="24"/>
+        </w:rPr>
+        <w:t>4</w:t>
+      </w:r>
+      <w:r>
+        <w:rPr>
+          <w:b/>
+          <w:bCs/>
+          <w:sz w:val="24"/>
+          <w:szCs w:val="24"/>
+        </w:rPr>
+        <w:t xml:space="preserve">: Create a </w:t>
+      </w:r>
+      <w:proofErr w:type="spellStart"/>
+      <w:r>
+        <w:rPr>
+          <w:b/>
+          <w:bCs/>
+          <w:sz w:val="24"/>
+          <w:szCs w:val="24"/>
+        </w:rPr>
+        <w:t>Dockerfile</w:t>
+      </w:r>
+      <w:proofErr w:type="spellEnd"/>
+    </w:p>
+    <w:p>
+      <w:pPr>
+        <w:rPr>
+          <w:b/>
+          <w:bCs/>
+          <w:sz w:val="24"/>
+          <w:szCs w:val="24"/>
+        </w:rPr>
+      </w:pPr>
+    </w:p>
+    <w:p>
+      <w:pPr>
+        <w:pStyle w:val="HTMLPreformatted"/>
+        <w:shd w:val="clear" w:color="auto" w:fill="F9F9FA"/>
+        <w:spacing w:after="150"/>
+        <w:rPr>
+          <w:rStyle w:val="HTMLCode"/>
+          <w:rFonts w:ascii="Roboto Mono" w:hAnsi="Roboto Mono"/>
+          <w:color w:val="0055BD"/>
+        </w:rPr>
+      </w:pPr>
+      <w:r>
+        <w:rPr>
+          <w:rStyle w:val="c"/>
+          <w:rFonts w:ascii="Roboto Mono" w:hAnsi="Roboto Mono"/>
+          <w:color w:val="3BA08D"/>
+        </w:rPr>
+        <w:t># syntax=docker/dockerfile:1</w:t>
+      </w:r>
+    </w:p>
+    <w:p>
+      <w:pPr>
+        <w:pStyle w:val="HTMLPreformatted"/>
+        <w:shd w:val="clear" w:color="auto" w:fill="F9F9FA"/>
+        <w:spacing w:after="150"/>
+        <w:rPr>
+          <w:rStyle w:val="HTMLCode"/>
+          <w:rFonts w:ascii="Roboto Mono" w:hAnsi="Roboto Mono"/>
+          <w:color w:val="0055BD"/>
+        </w:rPr>
+      </w:pPr>
+      <w:r>
+        <w:rPr>
+          <w:rStyle w:val="k"/>
+          <w:rFonts w:ascii="Roboto Mono" w:hAnsi="Roboto Mono"/>
+          <w:color w:val="8B008B"/>
+        </w:rPr>
+        <w:t>FROM</w:t>
+      </w:r>
+      <w:r>
+        <w:rPr>
+          <w:rStyle w:val="s"/>
+          <w:rFonts w:ascii="Roboto Mono" w:hAnsi="Roboto Mono"/>
+          <w:color w:val="E25D68"/>
+        </w:rPr>
+        <w:t xml:space="preserve"> python:3.7-alpine</w:t>
+      </w:r>
+    </w:p>
+    <w:p>
+      <w:pPr>
+        <w:pStyle w:val="HTMLPreformatted"/>
+        <w:shd w:val="clear" w:color="auto" w:fill="F9F9FA"/>
+        <w:spacing w:after="150"/>
+        <w:rPr>
+          <w:rStyle w:val="HTMLCode"/>
+          <w:rFonts w:ascii="Roboto Mono" w:hAnsi="Roboto Mono"/>
+          <w:color w:val="0055BD"/>
+        </w:rPr>
+      </w:pPr>
+      <w:r>
+        <w:rPr>
+          <w:rStyle w:val="k"/>
+          <w:rFonts w:ascii="Roboto Mono" w:hAnsi="Roboto Mono"/>
+          <w:color w:val="8B008B"/>
+        </w:rPr>
+        <w:t>WORKDIR</w:t>
+      </w:r>
+      <w:r>
+        <w:rPr>
+          <w:rStyle w:val="s"/>
+          <w:rFonts w:ascii="Roboto Mono" w:hAnsi="Roboto Mono"/>
+          <w:color w:val="E25D68"/>
+        </w:rPr>
+        <w:t xml:space="preserve"> /code</w:t>
+      </w:r>
+    </w:p>
+    <w:p>
+      <w:pPr>
+        <w:pStyle w:val="HTMLPreformatted"/>
+        <w:shd w:val="clear" w:color="auto" w:fill="F9F9FA"/>
+        <w:spacing w:after="150"/>
+        <w:rPr>
+          <w:rStyle w:val="HTMLCode"/>
+          <w:rFonts w:ascii="Roboto Mono" w:hAnsi="Roboto Mono"/>
+          <w:color w:val="0055BD"/>
+        </w:rPr>
+      </w:pPr>
+      <w:r>
+        <w:rPr>
+          <w:rStyle w:val="k"/>
+          <w:rFonts w:ascii="Roboto Mono" w:hAnsi="Roboto Mono"/>
+          <w:color w:val="8B008B"/>
+        </w:rPr>
+        <w:t>ENV</w:t>
+      </w:r>
+      <w:r>
+        <w:rPr>
+          <w:rStyle w:val="s"/>
+          <w:rFonts w:ascii="Roboto Mono" w:hAnsi="Roboto Mono"/>
+          <w:color w:val="E25D68"/>
+        </w:rPr>
+        <w:t xml:space="preserve"> FLASK_APP=app.py</w:t>
+      </w:r>
+    </w:p>
+    <w:p>
+      <w:pPr>
+        <w:pStyle w:val="HTMLPreformatted"/>
+        <w:shd w:val="clear" w:color="auto" w:fill="F9F9FA"/>
+        <w:spacing w:after="150"/>
+        <w:rPr>
+          <w:rStyle w:val="HTMLCode"/>
+          <w:rFonts w:ascii="Roboto Mono" w:hAnsi="Roboto Mono"/>
+          <w:color w:val="0055BD"/>
+        </w:rPr>
+      </w:pPr>
+      <w:r>
+        <w:rPr>
+          <w:rStyle w:val="k"/>
+          <w:rFonts w:ascii="Roboto Mono" w:hAnsi="Roboto Mono"/>
+          <w:color w:val="8B008B"/>
+        </w:rPr>
+        <w:t>ENV</w:t>
+      </w:r>
+      <w:r>
+        <w:rPr>
+          <w:rStyle w:val="s"/>
+          <w:rFonts w:ascii="Roboto Mono" w:hAnsi="Roboto Mono"/>
+          <w:color w:val="E25D68"/>
+        </w:rPr>
+        <w:t xml:space="preserve"> FLASK_RUN_HOST=0.0.0.0</w:t>
+      </w:r>
+    </w:p>
+    <w:p>
+      <w:pPr>
+        <w:pStyle w:val="HTMLPreformatted"/>
+        <w:shd w:val="clear" w:color="auto" w:fill="F9F9FA"/>
+        <w:spacing w:after="150"/>
+        <w:rPr>
+          <w:rStyle w:val="HTMLCode"/>
+          <w:rFonts w:ascii="Roboto Mono" w:hAnsi="Roboto Mono"/>
+          <w:color w:val="0055BD"/>
+        </w:rPr>
+      </w:pPr>
+      <w:r>
+        <w:rPr>
+          <w:rStyle w:val="k"/>
+          <w:rFonts w:ascii="Roboto Mono" w:hAnsi="Roboto Mono"/>
+          <w:color w:val="8B008B"/>
+        </w:rPr>
+        <w:t xml:space="preserve">RUN </w:t>
+      </w:r>
+      <w:proofErr w:type="spellStart"/>
+      <w:r>
+        <w:rPr>
+          <w:rStyle w:val="HTMLCode"/>
+          <w:rFonts w:ascii="Roboto Mono" w:hAnsi="Roboto Mono"/>
+          <w:color w:val="0055BD"/>
+        </w:rPr>
+        <w:t>apk</w:t>
+      </w:r>
+      <w:proofErr w:type="spellEnd"/>
+      <w:r>
+        <w:rPr>
+          <w:rStyle w:val="HTMLCode"/>
+          <w:rFonts w:ascii="Roboto Mono" w:hAnsi="Roboto Mono"/>
+          <w:color w:val="0055BD"/>
+        </w:rPr>
+        <w:t xml:space="preserve"> add </w:t>
+      </w:r>
+      <w:r>
+        <w:rPr>
+          <w:rStyle w:val="nt"/>
+          <w:rFonts w:ascii="Roboto Mono" w:hAnsi="Roboto Mono"/>
+          <w:color w:val="8B008B"/>
+        </w:rPr>
+        <w:t>--no-cache</w:t>
+      </w:r>
+      <w:r>
+        <w:rPr>
+          <w:rStyle w:val="HTMLCode"/>
+          <w:rFonts w:ascii="Roboto Mono" w:hAnsi="Roboto Mono"/>
+          <w:color w:val="0055BD"/>
+        </w:rPr>
+        <w:t xml:space="preserve"> </w:t>
+      </w:r>
+      <w:proofErr w:type="spellStart"/>
+      <w:r>
+        <w:rPr>
+          <w:rStyle w:val="HTMLCode"/>
+          <w:rFonts w:ascii="Roboto Mono" w:hAnsi="Roboto Mono"/>
+          <w:color w:val="0055BD"/>
+        </w:rPr>
+        <w:t>gcc</w:t>
+      </w:r>
+      <w:proofErr w:type="spellEnd"/>
+      <w:r>
+        <w:rPr>
+          <w:rStyle w:val="HTMLCode"/>
+          <w:rFonts w:ascii="Roboto Mono" w:hAnsi="Roboto Mono"/>
+          <w:color w:val="0055BD"/>
+        </w:rPr>
+        <w:t xml:space="preserve"> </w:t>
+      </w:r>
+      <w:proofErr w:type="spellStart"/>
+      <w:r>
+        <w:rPr>
+          <w:rStyle w:val="HTMLCode"/>
+          <w:rFonts w:ascii="Roboto Mono" w:hAnsi="Roboto Mono"/>
+          <w:color w:val="0055BD"/>
+        </w:rPr>
+        <w:t>musl</w:t>
+      </w:r>
+      <w:proofErr w:type="spellEnd"/>
+      <w:r>
+        <w:rPr>
+          <w:rStyle w:val="HTMLCode"/>
+          <w:rFonts w:ascii="Roboto Mono" w:hAnsi="Roboto Mono"/>
+          <w:color w:val="0055BD"/>
+        </w:rPr>
+        <w:t xml:space="preserve">-dev </w:t>
+      </w:r>
+      <w:proofErr w:type="spellStart"/>
+      <w:r>
+        <w:rPr>
+          <w:rStyle w:val="HTMLCode"/>
+          <w:rFonts w:ascii="Roboto Mono" w:hAnsi="Roboto Mono"/>
+          <w:color w:val="0055BD"/>
+        </w:rPr>
+        <w:t>linux</w:t>
+      </w:r>
+      <w:proofErr w:type="spellEnd"/>
+      <w:r>
+        <w:rPr>
+          <w:rStyle w:val="HTMLCode"/>
+          <w:rFonts w:ascii="Roboto Mono" w:hAnsi="Roboto Mono"/>
+          <w:color w:val="0055BD"/>
+        </w:rPr>
+        <w:t>-headers</w:t>
+      </w:r>
+    </w:p>
+    <w:p>
+      <w:pPr>
+        <w:pStyle w:val="HTMLPreformatted"/>
+        <w:shd w:val="clear" w:color="auto" w:fill="F9F9FA"/>
+        <w:spacing w:after="150"/>
+        <w:rPr>
+          <w:rStyle w:val="HTMLCode"/>
+          <w:rFonts w:ascii="Roboto Mono" w:hAnsi="Roboto Mono"/>
+          <w:color w:val="0055BD"/>
+        </w:rPr>
+      </w:pPr>
+      <w:r>
+        <w:rPr>
+          <w:rStyle w:val="k"/>
+          <w:rFonts w:ascii="Roboto Mono" w:hAnsi="Roboto Mono"/>
+          <w:color w:val="8B008B"/>
+        </w:rPr>
+        <w:t>COPY</w:t>
+      </w:r>
+      <w:r>
+        <w:rPr>
+          <w:rStyle w:val="s"/>
+          <w:rFonts w:ascii="Roboto Mono" w:hAnsi="Roboto Mono"/>
+          <w:color w:val="E25D68"/>
+        </w:rPr>
+        <w:t xml:space="preserve"> requirements.txt requirements.txt</w:t>
+      </w:r>
+    </w:p>
+    <w:p>
+      <w:pPr>
+        <w:pStyle w:val="HTMLPreformatted"/>
+        <w:shd w:val="clear" w:color="auto" w:fill="F9F9FA"/>
+        <w:spacing w:after="150"/>
+        <w:rPr>
+          <w:rStyle w:val="HTMLCode"/>
+          <w:rFonts w:ascii="Roboto Mono" w:hAnsi="Roboto Mono"/>
+          <w:color w:val="0055BD"/>
+        </w:rPr>
+      </w:pPr>
+      <w:r>
+        <w:rPr>
+          <w:rStyle w:val="k"/>
+          <w:rFonts w:ascii="Roboto Mono" w:hAnsi="Roboto Mono"/>
+          <w:color w:val="8B008B"/>
+        </w:rPr>
+        <w:t xml:space="preserve">RUN </w:t>
+      </w:r>
+      <w:r>
+        <w:rPr>
+          <w:rStyle w:val="HTMLCode"/>
+          <w:rFonts w:ascii="Roboto Mono" w:hAnsi="Roboto Mono"/>
+          <w:color w:val="0055BD"/>
+        </w:rPr>
+        <w:t xml:space="preserve">pip </w:t>
+      </w:r>
+      <w:r>
+        <w:rPr>
+          <w:rStyle w:val="nb"/>
+          <w:rFonts w:ascii="Roboto Mono" w:hAnsi="Roboto Mono"/>
+          <w:color w:val="658B00"/>
+        </w:rPr>
+        <w:t>install</w:t>
+      </w:r>
+      <w:r>
+        <w:rPr>
+          <w:rStyle w:val="HTMLCode"/>
+          <w:rFonts w:ascii="Roboto Mono" w:hAnsi="Roboto Mono"/>
+          <w:color w:val="0055BD"/>
+        </w:rPr>
+        <w:t xml:space="preserve"> </w:t>
+      </w:r>
+      <w:r>
+        <w:rPr>
+          <w:rStyle w:val="nt"/>
+          <w:rFonts w:ascii="Roboto Mono" w:hAnsi="Roboto Mono"/>
+          <w:color w:val="8B008B"/>
+        </w:rPr>
+        <w:t>-r</w:t>
+      </w:r>
+      <w:r>
+        <w:rPr>
+          <w:rStyle w:val="HTMLCode"/>
+          <w:rFonts w:ascii="Roboto Mono" w:hAnsi="Roboto Mono"/>
+          <w:color w:val="0055BD"/>
+        </w:rPr>
+        <w:t xml:space="preserve"> requirements.txt</w:t>
+      </w:r>
+    </w:p>
+    <w:p>
+      <w:pPr>
+        <w:pStyle w:val="HTMLPreformatted"/>
+        <w:shd w:val="clear" w:color="auto" w:fill="F9F9FA"/>
+        <w:spacing w:after="150"/>
+        <w:rPr>
+          <w:rStyle w:val="HTMLCode"/>
+          <w:rFonts w:ascii="Roboto Mono" w:hAnsi="Roboto Mono"/>
+          <w:color w:val="0055BD"/>
+        </w:rPr>
+      </w:pPr>
+      <w:r>
+        <w:rPr>
+          <w:rStyle w:val="k"/>
+          <w:rFonts w:ascii="Roboto Mono" w:hAnsi="Roboto Mono"/>
+          <w:color w:val="8B008B"/>
+        </w:rPr>
+        <w:t>EXPOSE</w:t>
+      </w:r>
+      <w:r>
+        <w:rPr>
+          <w:rStyle w:val="s"/>
+          <w:rFonts w:ascii="Roboto Mono" w:hAnsi="Roboto Mono"/>
+          <w:color w:val="E25D68"/>
+        </w:rPr>
+        <w:t xml:space="preserve"> 5000</w:t>
+      </w:r>
+    </w:p>
+    <w:p>
+      <w:pPr>
+        <w:pStyle w:val="HTMLPreformatted"/>
+        <w:shd w:val="clear" w:color="auto" w:fill="F9F9FA"/>
+        <w:spacing w:after="150"/>
+        <w:rPr>
+          <w:rStyle w:val="HTMLCode"/>
+          <w:rFonts w:ascii="Roboto Mono" w:hAnsi="Roboto Mono"/>
+          <w:color w:val="0055BD"/>
+        </w:rPr>
+      </w:pPr>
+      <w:proofErr w:type="gramStart"/>
+      <w:r>
+        <w:rPr>
+          <w:rStyle w:val="k"/>
+          <w:rFonts w:ascii="Roboto Mono" w:hAnsi="Roboto Mono"/>
+          <w:color w:val="8B008B"/>
+        </w:rPr>
+        <w:t>COPY</w:t>
+      </w:r>
+      <w:r>
+        <w:rPr>
+          <w:rStyle w:val="s"/>
+          <w:rFonts w:ascii="Roboto Mono" w:hAnsi="Roboto Mono"/>
+          <w:color w:val="E25D68"/>
+        </w:rPr>
+        <w:t xml:space="preserve"> .</w:t>
+      </w:r>
+      <w:proofErr w:type="gramEnd"/>
+      <w:r>
+        <w:rPr>
+          <w:rStyle w:val="s"/>
+          <w:rFonts w:ascii="Roboto Mono" w:hAnsi="Roboto Mono"/>
+          <w:color w:val="E25D68"/>
+        </w:rPr>
+        <w:t xml:space="preserve"> .</w:t>
+      </w:r>
+    </w:p>
+    <w:p>
+      <w:pPr>
+        <w:pStyle w:val="HTMLPreformatted"/>
+        <w:shd w:val="clear" w:color="auto" w:fill="F9F9FA"/>
+        <w:spacing w:after="150"/>
+        <w:rPr>
+          <w:rFonts w:ascii="Roboto Mono" w:hAnsi="Roboto Mono"/>
+          <w:color w:val="0055BD"/>
+        </w:rPr>
+      </w:pPr>
+      <w:r>
+        <w:rPr>
+          <w:rStyle w:val="k"/>
+          <w:rFonts w:ascii="Roboto Mono" w:hAnsi="Roboto Mono"/>
+          <w:color w:val="8B008B"/>
+        </w:rPr>
+        <w:t>CMD</w:t>
+      </w:r>
+      <w:r>
+        <w:rPr>
+          <w:rStyle w:val="s"/>
+          <w:rFonts w:ascii="Roboto Mono" w:hAnsi="Roboto Mono"/>
+          <w:color w:val="E25D68"/>
+        </w:rPr>
+        <w:t xml:space="preserve"> ["flask", "run"]</w:t>
+      </w:r>
+    </w:p>
+    <w:p>
+      <w:pPr>
+        <w:rPr>
+          <w:b/>
+          <w:bCs/>
+          <w:sz w:val="24"/>
+          <w:szCs w:val="24"/>
+        </w:rPr>
+      </w:pPr>
+    </w:p>
+    <w:p>
+      <w:pPr>
+        <w:rPr>
+          <w:b/>
+          <w:bCs/>
+          <w:sz w:val="24"/>
+          <w:szCs w:val="24"/>
+        </w:rPr>
+      </w:pPr>
+      <w:r>
+        <w:rPr>
+          <w:b/>
+          <w:bCs/>
+          <w:sz w:val="24"/>
+          <w:szCs w:val="24"/>
+        </w:rPr>
+        <w:lastRenderedPageBreak/>
+        <w:t xml:space="preserve">Step </w:t>
+      </w:r>
+      <w:r>
+        <w:rPr>
+          <w:b/>
+          <w:bCs/>
+          <w:sz w:val="24"/>
+          <w:szCs w:val="24"/>
+        </w:rPr>
+        <w:t>5</w:t>
+      </w:r>
+      <w:r>
+        <w:rPr>
+          <w:b/>
+          <w:bCs/>
+          <w:sz w:val="24"/>
+          <w:szCs w:val="24"/>
+        </w:rPr>
+        <w:t>: Define services in a Compose file</w:t>
+      </w:r>
+    </w:p>
+    <w:p>
+      <w:pPr>
+        <w:pStyle w:val="HTMLPreformatted"/>
+        <w:shd w:val="clear" w:color="auto" w:fill="F9F9FA"/>
+        <w:spacing w:after="150"/>
+        <w:rPr>
+          <w:rStyle w:val="HTMLCode"/>
+          <w:rFonts w:ascii="Roboto Mono" w:hAnsi="Roboto Mono"/>
+          <w:color w:val="0055BD"/>
+        </w:rPr>
+      </w:pPr>
+      <w:r>
+        <w:rPr>
+          <w:rStyle w:val="na"/>
+          <w:rFonts w:ascii="Roboto Mono" w:hAnsi="Roboto Mono"/>
+          <w:color w:val="658B00"/>
+        </w:rPr>
+        <w:t>version</w:t>
+      </w:r>
+      <w:r>
+        <w:rPr>
+          <w:rStyle w:val="pi"/>
+          <w:rFonts w:ascii="Roboto Mono" w:hAnsi="Roboto Mono"/>
+          <w:color w:val="0055BD"/>
+        </w:rPr>
+        <w:t>:</w:t>
+      </w:r>
+      <w:r>
+        <w:rPr>
+          <w:rStyle w:val="HTMLCode"/>
+          <w:rFonts w:ascii="Roboto Mono" w:hAnsi="Roboto Mono"/>
+          <w:color w:val="0055BD"/>
+        </w:rPr>
+        <w:t xml:space="preserve"> </w:t>
+      </w:r>
+      <w:r>
+        <w:rPr>
+          <w:rStyle w:val="s2"/>
+          <w:rFonts w:ascii="Roboto Mono" w:hAnsi="Roboto Mono"/>
+          <w:color w:val="E25D68"/>
+        </w:rPr>
+        <w:t>"</w:t>
+      </w:r>
+      <w:r>
+        <w:rPr>
+          <w:rStyle w:val="s"/>
+          <w:rFonts w:ascii="Roboto Mono" w:hAnsi="Roboto Mono"/>
+          <w:color w:val="E25D68"/>
+        </w:rPr>
+        <w:t>3.9"</w:t>
+      </w:r>
+    </w:p>
+    <w:p>
+      <w:pPr>
+        <w:pStyle w:val="HTMLPreformatted"/>
+        <w:shd w:val="clear" w:color="auto" w:fill="F9F9FA"/>
+        <w:spacing w:after="150"/>
+        <w:rPr>
+          <w:rStyle w:val="HTMLCode"/>
+          <w:rFonts w:ascii="Roboto Mono" w:hAnsi="Roboto Mono"/>
+          <w:color w:val="0055BD"/>
+        </w:rPr>
+      </w:pPr>
+      <w:r>
+        <w:rPr>
+          <w:rStyle w:val="na"/>
+          <w:rFonts w:ascii="Roboto Mono" w:hAnsi="Roboto Mono"/>
+          <w:color w:val="658B00"/>
+        </w:rPr>
+        <w:t>services</w:t>
+      </w:r>
+      <w:r>
+        <w:rPr>
+          <w:rStyle w:val="pi"/>
+          <w:rFonts w:ascii="Roboto Mono" w:hAnsi="Roboto Mono"/>
+          <w:color w:val="0055BD"/>
+        </w:rPr>
+        <w:t>:</w:t>
+      </w:r>
+    </w:p>
+    <w:p>
+      <w:pPr>
+        <w:pStyle w:val="HTMLPreformatted"/>
+        <w:shd w:val="clear" w:color="auto" w:fill="F9F9FA"/>
+        <w:spacing w:after="150"/>
+        <w:rPr>
+          <w:rStyle w:val="HTMLCode"/>
+          <w:rFonts w:ascii="Roboto Mono" w:hAnsi="Roboto Mono"/>
+          <w:color w:val="0055BD"/>
+        </w:rPr>
+      </w:pPr>
+      <w:r>
+        <w:rPr>
+          <w:rStyle w:val="HTMLCode"/>
+          <w:rFonts w:ascii="Roboto Mono" w:hAnsi="Roboto Mono"/>
+          <w:color w:val="0055BD"/>
+        </w:rPr>
+        <w:t xml:space="preserve">  </w:t>
+      </w:r>
+      <w:r>
+        <w:rPr>
+          <w:rStyle w:val="na"/>
+          <w:rFonts w:ascii="Roboto Mono" w:hAnsi="Roboto Mono"/>
+          <w:color w:val="658B00"/>
+        </w:rPr>
+        <w:t>web</w:t>
+      </w:r>
+      <w:r>
+        <w:rPr>
+          <w:rStyle w:val="pi"/>
+          <w:rFonts w:ascii="Roboto Mono" w:hAnsi="Roboto Mono"/>
+          <w:color w:val="0055BD"/>
+        </w:rPr>
+        <w:t>:</w:t>
+      </w:r>
+    </w:p>
+    <w:p>
+      <w:pPr>
+        <w:pStyle w:val="HTMLPreformatted"/>
+        <w:shd w:val="clear" w:color="auto" w:fill="F9F9FA"/>
+        <w:spacing w:after="150"/>
+        <w:rPr>
+          <w:rStyle w:val="HTMLCode"/>
+          <w:rFonts w:ascii="Roboto Mono" w:hAnsi="Roboto Mono"/>
+          <w:color w:val="0055BD"/>
+        </w:rPr>
+      </w:pPr>
+      <w:r>
+        <w:rPr>
+          <w:rStyle w:val="HTMLCode"/>
+          <w:rFonts w:ascii="Roboto Mono" w:hAnsi="Roboto Mono"/>
+          <w:color w:val="0055BD"/>
+        </w:rPr>
+        <w:t xml:space="preserve">    </w:t>
+      </w:r>
+      <w:r>
+        <w:rPr>
+          <w:rStyle w:val="na"/>
+          <w:rFonts w:ascii="Roboto Mono" w:hAnsi="Roboto Mono"/>
+          <w:color w:val="658B00"/>
+        </w:rPr>
+        <w:t>build</w:t>
+      </w:r>
+      <w:proofErr w:type="gramStart"/>
+      <w:r>
+        <w:rPr>
+          <w:rStyle w:val="pi"/>
+          <w:rFonts w:ascii="Roboto Mono" w:hAnsi="Roboto Mono"/>
+          <w:color w:val="0055BD"/>
+        </w:rPr>
+        <w:t>:</w:t>
+      </w:r>
+      <w:r>
+        <w:rPr>
+          <w:rStyle w:val="HTMLCode"/>
+          <w:rFonts w:ascii="Roboto Mono" w:hAnsi="Roboto Mono"/>
+          <w:color w:val="0055BD"/>
+        </w:rPr>
+        <w:t xml:space="preserve"> </w:t>
+      </w:r>
+      <w:r>
+        <w:rPr>
+          <w:rStyle w:val="s"/>
+          <w:rFonts w:ascii="Roboto Mono" w:hAnsi="Roboto Mono"/>
+          <w:color w:val="E25D68"/>
+        </w:rPr>
+        <w:t>.</w:t>
+      </w:r>
+      <w:proofErr w:type="gramEnd"/>
+    </w:p>
+    <w:p>
+      <w:pPr>
+        <w:pStyle w:val="HTMLPreformatted"/>
+        <w:shd w:val="clear" w:color="auto" w:fill="F9F9FA"/>
+        <w:spacing w:after="150"/>
+        <w:rPr>
+          <w:rStyle w:val="HTMLCode"/>
+          <w:rFonts w:ascii="Roboto Mono" w:hAnsi="Roboto Mono"/>
+          <w:color w:val="0055BD"/>
+        </w:rPr>
+      </w:pPr>
+      <w:r>
+        <w:rPr>
+          <w:rStyle w:val="HTMLCode"/>
+          <w:rFonts w:ascii="Roboto Mono" w:hAnsi="Roboto Mono"/>
+          <w:color w:val="0055BD"/>
+        </w:rPr>
+        <w:t xml:space="preserve">    </w:t>
+      </w:r>
+      <w:r>
+        <w:rPr>
+          <w:rStyle w:val="na"/>
+          <w:rFonts w:ascii="Roboto Mono" w:hAnsi="Roboto Mono"/>
+          <w:color w:val="658B00"/>
+        </w:rPr>
+        <w:t>ports</w:t>
+      </w:r>
+      <w:r>
+        <w:rPr>
+          <w:rStyle w:val="pi"/>
+          <w:rFonts w:ascii="Roboto Mono" w:hAnsi="Roboto Mono"/>
+          <w:color w:val="0055BD"/>
+        </w:rPr>
+        <w:t>:</w:t>
+      </w:r>
+    </w:p>
+    <w:p>
+      <w:pPr>
+        <w:pStyle w:val="HTMLPreformatted"/>
+        <w:shd w:val="clear" w:color="auto" w:fill="F9F9FA"/>
+        <w:spacing w:after="150"/>
+        <w:rPr>
+          <w:rStyle w:val="HTMLCode"/>
+          <w:rFonts w:ascii="Roboto Mono" w:hAnsi="Roboto Mono"/>
+          <w:color w:val="0055BD"/>
+        </w:rPr>
+      </w:pPr>
+      <w:r>
+        <w:rPr>
+          <w:rStyle w:val="HTMLCode"/>
+          <w:rFonts w:ascii="Roboto Mono" w:hAnsi="Roboto Mono"/>
+          <w:color w:val="0055BD"/>
+        </w:rPr>
+        <w:t xml:space="preserve">      </w:t>
+      </w:r>
+      <w:r>
+        <w:rPr>
+          <w:rStyle w:val="pi"/>
+          <w:rFonts w:ascii="Roboto Mono" w:hAnsi="Roboto Mono"/>
+          <w:color w:val="0055BD"/>
+        </w:rPr>
+        <w:t>-</w:t>
+      </w:r>
+      <w:r>
+        <w:rPr>
+          <w:rStyle w:val="HTMLCode"/>
+          <w:rFonts w:ascii="Roboto Mono" w:hAnsi="Roboto Mono"/>
+          <w:color w:val="0055BD"/>
+        </w:rPr>
+        <w:t xml:space="preserve"> </w:t>
+      </w:r>
+      <w:r>
+        <w:rPr>
+          <w:rStyle w:val="s2"/>
+          <w:rFonts w:ascii="Roboto Mono" w:hAnsi="Roboto Mono"/>
+          <w:color w:val="E25D68"/>
+        </w:rPr>
+        <w:t>"</w:t>
+      </w:r>
+      <w:r>
+        <w:rPr>
+          <w:rStyle w:val="s"/>
+          <w:rFonts w:ascii="Roboto Mono" w:hAnsi="Roboto Mono"/>
+          <w:color w:val="E25D68"/>
+        </w:rPr>
+        <w:t>8000:5000"</w:t>
+      </w:r>
+    </w:p>
+    <w:p>
+      <w:pPr>
+        <w:pStyle w:val="HTMLPreformatted"/>
+        <w:shd w:val="clear" w:color="auto" w:fill="F9F9FA"/>
+        <w:spacing w:after="150"/>
+        <w:rPr>
+          <w:rStyle w:val="HTMLCode"/>
+          <w:rFonts w:ascii="Roboto Mono" w:hAnsi="Roboto Mono"/>
+          <w:color w:val="0055BD"/>
+        </w:rPr>
+      </w:pPr>
+      <w:r>
+        <w:rPr>
+          <w:rStyle w:val="HTMLCode"/>
+          <w:rFonts w:ascii="Roboto Mono" w:hAnsi="Roboto Mono"/>
+          <w:color w:val="0055BD"/>
+        </w:rPr>
+        <w:t xml:space="preserve">  </w:t>
+      </w:r>
+      <w:proofErr w:type="spellStart"/>
+      <w:r>
+        <w:rPr>
+          <w:rStyle w:val="na"/>
+          <w:rFonts w:ascii="Roboto Mono" w:hAnsi="Roboto Mono"/>
+          <w:color w:val="658B00"/>
+        </w:rPr>
+        <w:t>redis</w:t>
+      </w:r>
+      <w:proofErr w:type="spellEnd"/>
+      <w:r>
+        <w:rPr>
+          <w:rStyle w:val="pi"/>
+          <w:rFonts w:ascii="Roboto Mono" w:hAnsi="Roboto Mono"/>
+          <w:color w:val="0055BD"/>
+        </w:rPr>
+        <w:t>:</w:t>
+      </w:r>
+    </w:p>
+    <w:p>
+      <w:pPr>
+        <w:pStyle w:val="HTMLPreformatted"/>
+        <w:shd w:val="clear" w:color="auto" w:fill="F9F9FA"/>
+        <w:spacing w:after="150"/>
+        <w:rPr>
+          <w:rFonts w:ascii="Roboto Mono" w:hAnsi="Roboto Mono"/>
+          <w:color w:val="0055BD"/>
+        </w:rPr>
+      </w:pPr>
+      <w:r>
+        <w:rPr>
+          <w:rStyle w:val="HTMLCode"/>
+          <w:rFonts w:ascii="Roboto Mono" w:hAnsi="Roboto Mono"/>
+          <w:color w:val="0055BD"/>
+        </w:rPr>
+        <w:t xml:space="preserve">    </w:t>
+      </w:r>
+      <w:r>
+        <w:rPr>
+          <w:rStyle w:val="na"/>
+          <w:rFonts w:ascii="Roboto Mono" w:hAnsi="Roboto Mono"/>
+          <w:color w:val="658B00"/>
+        </w:rPr>
+        <w:t>image</w:t>
+      </w:r>
+      <w:r>
+        <w:rPr>
+          <w:rStyle w:val="pi"/>
+          <w:rFonts w:ascii="Roboto Mono" w:hAnsi="Roboto Mono"/>
+          <w:color w:val="0055BD"/>
+        </w:rPr>
+        <w:t>:</w:t>
+      </w:r>
+      <w:r>
+        <w:rPr>
+          <w:rStyle w:val="HTMLCode"/>
+          <w:rFonts w:ascii="Roboto Mono" w:hAnsi="Roboto Mono"/>
+          <w:color w:val="0055BD"/>
+        </w:rPr>
+        <w:t xml:space="preserve"> </w:t>
+      </w:r>
+      <w:r>
+        <w:rPr>
+          <w:rStyle w:val="s2"/>
+          <w:rFonts w:ascii="Roboto Mono" w:hAnsi="Roboto Mono"/>
+          <w:color w:val="E25D68"/>
+        </w:rPr>
+        <w:t>"</w:t>
+      </w:r>
+      <w:proofErr w:type="spellStart"/>
+      <w:proofErr w:type="gramStart"/>
+      <w:r>
+        <w:rPr>
+          <w:rStyle w:val="s"/>
+          <w:rFonts w:ascii="Roboto Mono" w:hAnsi="Roboto Mono"/>
+          <w:color w:val="E25D68"/>
+        </w:rPr>
+        <w:t>redis:alpine</w:t>
+      </w:r>
+      <w:proofErr w:type="spellEnd"/>
+      <w:proofErr w:type="gramEnd"/>
+      <w:r>
+        <w:rPr>
+          <w:rStyle w:val="s"/>
+          <w:rFonts w:ascii="Roboto Mono" w:hAnsi="Roboto Mono"/>
+          <w:color w:val="E25D68"/>
+        </w:rPr>
+        <w:t>"</w:t>
+      </w:r>
+    </w:p>
+    <w:p>
+      <w:pPr>
+        <w:rPr>
+          <w:b/>
+          <w:bCs/>
+          <w:sz w:val="24"/>
+          <w:szCs w:val="24"/>
+        </w:rPr>
+      </w:pPr>
+    </w:p>
+    <w:p>
+      <w:pPr>
+        <w:shd w:val="clear" w:color="auto" w:fill="FFFFFF"/>
+        <w:spacing w:before="300" w:after="150" w:line="240" w:lineRule="auto"/>
+        <w:outlineLvl w:val="1"/>
+        <w:rPr>
+          <w:rFonts w:ascii="Roboto" w:eastAsia="Times New Roman" w:hAnsi="Roboto" w:cs="Times New Roman"/>
+          <w:color w:val="000000"/>
+          <w:sz w:val="24"/>
+          <w:szCs w:val="24"/>
+        </w:rPr>
+      </w:pPr>
+    </w:p>
+    <w:p>
+      <w:pPr>
+        <w:shd w:val="clear" w:color="auto" w:fill="FFFFFF"/>
+        <w:spacing w:before="300" w:after="150" w:line="240" w:lineRule="auto"/>
+        <w:outlineLvl w:val="1"/>
+        <w:rPr>
+          <w:rFonts w:ascii="Roboto" w:eastAsia="Times New Roman" w:hAnsi="Roboto" w:cs="Times New Roman"/>
+          <w:color w:val="000000"/>
+          <w:sz w:val="24"/>
+          <w:szCs w:val="24"/>
+        </w:rPr>
+      </w:pPr>
+    </w:p>
+    <w:p>
+      <w:pPr>
+        <w:pStyle w:val="ListParagraph"/>
+        <w:rPr>
+          <w:b/>
+          <w:bCs/>
+        </w:rPr>
+      </w:pPr>
+    </w:p>
+    <w:p>
+      <w:pPr>
+        <w:pStyle w:val="ListParagraph"/>
+        <w:rPr>
+          <w:rFonts w:ascii="Courier New" w:eastAsia="Times New Roman" w:hAnsi="Courier New" w:cs="Courier New"/>
+          <w:color w:val="000000"/>
+          <w:sz w:val="20"/>
+          <w:szCs w:val="20"/>
+        </w:rPr>
+      </w:pPr>
+    </w:p>
+    <w:p>
+      <w:pPr>
+        <w:rPr>
+          <w:rFonts w:ascii="Courier New" w:eastAsia="Times New Roman" w:hAnsi="Courier New" w:cs="Courier New"/>
+          <w:color w:val="000000"/>
+          <w:sz w:val="20"/>
+          <w:szCs w:val="20"/>
+        </w:rPr>
+      </w:pPr>
+    </w:p>
+    <w:p>
+      <w:pPr>
+        <w:rPr>
+          <w:rFonts w:ascii="Courier New" w:eastAsia="Times New Roman" w:hAnsi="Courier New" w:cs="Courier New"/>
+          <w:color w:val="000000"/>
+          <w:sz w:val="20"/>
+          <w:szCs w:val="20"/>
         </w:rPr>
       </w:pPr>
     </w:p>
@@ -9502,6 +12713,98 @@
     </w:lvl>
   </w:abstractNum>
   <w:abstractNum w:abstractNumId="4" w15:restartNumberingAfterBreak="0">
+    <w:nsid w:val="1DC42EA7"/>
+    <w:multiLevelType w:val="hybridMultilevel"/>
+    <w:tmpl w:val="9B0248A2"/>
+    <w:lvl w:ilvl="0" w:tplc="C37E6AD2">
+      <w:start w:val="1"/>
+      <w:numFmt w:val="lowerLetter"/>
+      <w:lvlText w:val="%1."/>
+      <w:lvlJc w:val="left"/>
+      <w:pPr>
+        <w:ind w:left="720" w:hanging="360"/>
+      </w:pPr>
+      <w:rPr>
+        <w:rFonts w:ascii="Roboto" w:hAnsi="Roboto" w:hint="default"/>
+        <w:b w:val="0"/>
+        <w:color w:val="000000"/>
+        <w:sz w:val="21"/>
+      </w:rPr>
+    </w:lvl>
+    <w:lvl w:ilvl="1" w:tplc="04090019" w:tentative="1">
+      <w:start w:val="1"/>
+      <w:numFmt w:val="lowerLetter"/>
+      <w:lvlText w:val="%2."/>
+      <w:lvlJc w:val="left"/>
+      <w:pPr>
+        <w:ind w:left="1440" w:hanging="360"/>
+      </w:pPr>
+    </w:lvl>
+    <w:lvl w:ilvl="2" w:tplc="0409001B" w:tentative="1">
+      <w:start w:val="1"/>
+      <w:numFmt w:val="lowerRoman"/>
+      <w:lvlText w:val="%3."/>
+      <w:lvlJc w:val="right"/>
+      <w:pPr>
+        <w:ind w:left="2160" w:hanging="180"/>
+      </w:pPr>
+    </w:lvl>
+    <w:lvl w:ilvl="3" w:tplc="0409000F" w:tentative="1">
+      <w:start w:val="1"/>
+      <w:numFmt w:val="decimal"/>
+      <w:lvlText w:val="%4."/>
+      <w:lvlJc w:val="left"/>
+      <w:pPr>
+        <w:ind w:left="2880" w:hanging="360"/>
+      </w:pPr>
+    </w:lvl>
+    <w:lvl w:ilvl="4" w:tplc="04090019" w:tentative="1">
+      <w:start w:val="1"/>
+      <w:numFmt w:val="lowerLetter"/>
+      <w:lvlText w:val="%5."/>
+      <w:lvlJc w:val="left"/>
+      <w:pPr>
+        <w:ind w:left="3600" w:hanging="360"/>
+      </w:pPr>
+    </w:lvl>
+    <w:lvl w:ilvl="5" w:tplc="0409001B" w:tentative="1">
+      <w:start w:val="1"/>
+      <w:numFmt w:val="lowerRoman"/>
+      <w:lvlText w:val="%6."/>
+      <w:lvlJc w:val="right"/>
+      <w:pPr>
+        <w:ind w:left="4320" w:hanging="180"/>
+      </w:pPr>
+    </w:lvl>
+    <w:lvl w:ilvl="6" w:tplc="0409000F" w:tentative="1">
+      <w:start w:val="1"/>
+      <w:numFmt w:val="decimal"/>
+      <w:lvlText w:val="%7."/>
+      <w:lvlJc w:val="left"/>
+      <w:pPr>
+        <w:ind w:left="5040" w:hanging="360"/>
+      </w:pPr>
+    </w:lvl>
+    <w:lvl w:ilvl="7" w:tplc="04090019" w:tentative="1">
+      <w:start w:val="1"/>
+      <w:numFmt w:val="lowerLetter"/>
+      <w:lvlText w:val="%8."/>
+      <w:lvlJc w:val="left"/>
+      <w:pPr>
+        <w:ind w:left="5760" w:hanging="360"/>
+      </w:pPr>
+    </w:lvl>
+    <w:lvl w:ilvl="8" w:tplc="0409001B" w:tentative="1">
+      <w:start w:val="1"/>
+      <w:numFmt w:val="lowerRoman"/>
+      <w:lvlText w:val="%9."/>
+      <w:lvlJc w:val="right"/>
+      <w:pPr>
+        <w:ind w:left="6480" w:hanging="180"/>
+      </w:pPr>
+    </w:lvl>
+  </w:abstractNum>
+  <w:abstractNum w:abstractNumId="5" w15:restartNumberingAfterBreak="0">
     <w:nsid w:val="23A64E63"/>
     <w:multiLevelType w:val="hybridMultilevel"/>
     <w:tmpl w:val="D3E0D224"/>
@@ -9587,7 +12890,96 @@
       </w:pPr>
     </w:lvl>
   </w:abstractNum>
-  <w:abstractNum w:abstractNumId="5" w15:restartNumberingAfterBreak="0">
+  <w:abstractNum w:abstractNumId="6" w15:restartNumberingAfterBreak="0">
+    <w:nsid w:val="24271648"/>
+    <w:multiLevelType w:val="hybridMultilevel"/>
+    <w:tmpl w:val="1AAC7A62"/>
+    <w:lvl w:ilvl="0" w:tplc="0409000F">
+      <w:start w:val="1"/>
+      <w:numFmt w:val="decimal"/>
+      <w:lvlText w:val="%1."/>
+      <w:lvlJc w:val="left"/>
+      <w:pPr>
+        <w:ind w:left="720" w:hanging="360"/>
+      </w:pPr>
+      <w:rPr>
+        <w:rFonts w:hint="default"/>
+      </w:rPr>
+    </w:lvl>
+    <w:lvl w:ilvl="1" w:tplc="04090019" w:tentative="1">
+      <w:start w:val="1"/>
+      <w:numFmt w:val="lowerLetter"/>
+      <w:lvlText w:val="%2."/>
+      <w:lvlJc w:val="left"/>
+      <w:pPr>
+        <w:ind w:left="1440" w:hanging="360"/>
+      </w:pPr>
+    </w:lvl>
+    <w:lvl w:ilvl="2" w:tplc="0409001B" w:tentative="1">
+      <w:start w:val="1"/>
+      <w:numFmt w:val="lowerRoman"/>
+      <w:lvlText w:val="%3."/>
+      <w:lvlJc w:val="right"/>
+      <w:pPr>
+        <w:ind w:left="2160" w:hanging="180"/>
+      </w:pPr>
+    </w:lvl>
+    <w:lvl w:ilvl="3" w:tplc="0409000F" w:tentative="1">
+      <w:start w:val="1"/>
+      <w:numFmt w:val="decimal"/>
+      <w:lvlText w:val="%4."/>
+      <w:lvlJc w:val="left"/>
+      <w:pPr>
+        <w:ind w:left="2880" w:hanging="360"/>
+      </w:pPr>
+    </w:lvl>
+    <w:lvl w:ilvl="4" w:tplc="04090019" w:tentative="1">
+      <w:start w:val="1"/>
+      <w:numFmt w:val="lowerLetter"/>
+      <w:lvlText w:val="%5."/>
+      <w:lvlJc w:val="left"/>
+      <w:pPr>
+        <w:ind w:left="3600" w:hanging="360"/>
+      </w:pPr>
+    </w:lvl>
+    <w:lvl w:ilvl="5" w:tplc="0409001B" w:tentative="1">
+      <w:start w:val="1"/>
+      <w:numFmt w:val="lowerRoman"/>
+      <w:lvlText w:val="%6."/>
+      <w:lvlJc w:val="right"/>
+      <w:pPr>
+        <w:ind w:left="4320" w:hanging="180"/>
+      </w:pPr>
+    </w:lvl>
+    <w:lvl w:ilvl="6" w:tplc="0409000F" w:tentative="1">
+      <w:start w:val="1"/>
+      <w:numFmt w:val="decimal"/>
+      <w:lvlText w:val="%7."/>
+      <w:lvlJc w:val="left"/>
+      <w:pPr>
+        <w:ind w:left="5040" w:hanging="360"/>
+      </w:pPr>
+    </w:lvl>
+    <w:lvl w:ilvl="7" w:tplc="04090019" w:tentative="1">
+      <w:start w:val="1"/>
+      <w:numFmt w:val="lowerLetter"/>
+      <w:lvlText w:val="%8."/>
+      <w:lvlJc w:val="left"/>
+      <w:pPr>
+        <w:ind w:left="5760" w:hanging="360"/>
+      </w:pPr>
+    </w:lvl>
+    <w:lvl w:ilvl="8" w:tplc="0409001B" w:tentative="1">
+      <w:start w:val="1"/>
+      <w:numFmt w:val="lowerRoman"/>
+      <w:lvlText w:val="%9."/>
+      <w:lvlJc w:val="right"/>
+      <w:pPr>
+        <w:ind w:left="6480" w:hanging="180"/>
+      </w:pPr>
+    </w:lvl>
+  </w:abstractNum>
+  <w:abstractNum w:abstractNumId="7" w15:restartNumberingAfterBreak="0">
     <w:nsid w:val="30E9113D"/>
     <w:multiLevelType w:val="hybridMultilevel"/>
     <w:tmpl w:val="CA0CDD70"/>
@@ -9700,7 +13092,7 @@
       </w:rPr>
     </w:lvl>
   </w:abstractNum>
-  <w:abstractNum w:abstractNumId="6" w15:restartNumberingAfterBreak="0">
+  <w:abstractNum w:abstractNumId="8" w15:restartNumberingAfterBreak="0">
     <w:nsid w:val="39AF3BF5"/>
     <w:multiLevelType w:val="hybridMultilevel"/>
     <w:tmpl w:val="E0B65B32"/>
@@ -9789,7 +13181,7 @@
       </w:pPr>
     </w:lvl>
   </w:abstractNum>
-  <w:abstractNum w:abstractNumId="7" w15:restartNumberingAfterBreak="0">
+  <w:abstractNum w:abstractNumId="9" w15:restartNumberingAfterBreak="0">
     <w:nsid w:val="5440590F"/>
     <w:multiLevelType w:val="hybridMultilevel"/>
     <w:tmpl w:val="C38C6D32"/>
@@ -9902,7 +13294,7 @@
       </w:rPr>
     </w:lvl>
   </w:abstractNum>
-  <w:abstractNum w:abstractNumId="8" w15:restartNumberingAfterBreak="0">
+  <w:abstractNum w:abstractNumId="10" w15:restartNumberingAfterBreak="0">
     <w:nsid w:val="6BAD0DBE"/>
     <w:multiLevelType w:val="hybridMultilevel"/>
     <w:tmpl w:val="C198618A"/>
@@ -10015,7 +13407,7 @@
       </w:rPr>
     </w:lvl>
   </w:abstractNum>
-  <w:abstractNum w:abstractNumId="9" w15:restartNumberingAfterBreak="0">
+  <w:abstractNum w:abstractNumId="11" w15:restartNumberingAfterBreak="0">
     <w:nsid w:val="6BD17704"/>
     <w:multiLevelType w:val="hybridMultilevel"/>
     <w:tmpl w:val="5E16EDBC"/>
@@ -10128,7 +13520,7 @@
       </w:rPr>
     </w:lvl>
   </w:abstractNum>
-  <w:abstractNum w:abstractNumId="10" w15:restartNumberingAfterBreak="0">
+  <w:abstractNum w:abstractNumId="12" w15:restartNumberingAfterBreak="0">
     <w:nsid w:val="6C29252A"/>
     <w:multiLevelType w:val="hybridMultilevel"/>
     <w:tmpl w:val="8BBA02C0"/>
@@ -10242,7 +13634,7 @@
       </w:rPr>
     </w:lvl>
   </w:abstractNum>
-  <w:abstractNum w:abstractNumId="11" w15:restartNumberingAfterBreak="0">
+  <w:abstractNum w:abstractNumId="13" w15:restartNumberingAfterBreak="0">
     <w:nsid w:val="6C821778"/>
     <w:multiLevelType w:val="hybridMultilevel"/>
     <w:tmpl w:val="C49E7B0C"/>
@@ -10352,10 +13744,10 @@
       </w:rPr>
     </w:lvl>
   </w:abstractNum>
-  <w:abstractNum w:abstractNumId="12" w15:restartNumberingAfterBreak="0">
+  <w:abstractNum w:abstractNumId="14" w15:restartNumberingAfterBreak="0">
     <w:nsid w:val="74147691"/>
     <w:multiLevelType w:val="hybridMultilevel"/>
-    <w:tmpl w:val="44606D5A"/>
+    <w:tmpl w:val="93D60D80"/>
     <w:lvl w:ilvl="0" w:tplc="04090001">
       <w:start w:val="1"/>
       <w:numFmt w:val="bullet"/>
@@ -10465,7 +13857,7 @@
       </w:rPr>
     </w:lvl>
   </w:abstractNum>
-  <w:abstractNum w:abstractNumId="13" w15:restartNumberingAfterBreak="0">
+  <w:abstractNum w:abstractNumId="15" w15:restartNumberingAfterBreak="0">
     <w:nsid w:val="7989597A"/>
     <w:multiLevelType w:val="hybridMultilevel"/>
     <w:tmpl w:val="88C0C9B2"/>
@@ -10558,7 +13950,7 @@
     </w:lvl>
   </w:abstractNum>
   <w:num w:numId="1" w16cid:durableId="401176935">
-    <w:abstractNumId w:val="5"/>
+    <w:abstractNumId w:val="7"/>
   </w:num>
   <w:num w:numId="2" w16cid:durableId="1541670852">
     <w:abstractNumId w:val="2"/>
@@ -10567,37 +13959,43 @@
     <w:abstractNumId w:val="1"/>
   </w:num>
   <w:num w:numId="4" w16cid:durableId="1879703931">
-    <w:abstractNumId w:val="9"/>
+    <w:abstractNumId w:val="11"/>
   </w:num>
   <w:num w:numId="5" w16cid:durableId="482083189">
     <w:abstractNumId w:val="3"/>
   </w:num>
   <w:num w:numId="6" w16cid:durableId="1469593924">
-    <w:abstractNumId w:val="4"/>
+    <w:abstractNumId w:val="5"/>
   </w:num>
   <w:num w:numId="7" w16cid:durableId="1769884602">
-    <w:abstractNumId w:val="10"/>
+    <w:abstractNumId w:val="12"/>
   </w:num>
   <w:num w:numId="8" w16cid:durableId="195506955">
-    <w:abstractNumId w:val="6"/>
+    <w:abstractNumId w:val="8"/>
   </w:num>
   <w:num w:numId="9" w16cid:durableId="227034598">
-    <w:abstractNumId w:val="11"/>
+    <w:abstractNumId w:val="13"/>
   </w:num>
   <w:num w:numId="10" w16cid:durableId="2080396302">
-    <w:abstractNumId w:val="7"/>
+    <w:abstractNumId w:val="9"/>
   </w:num>
   <w:num w:numId="11" w16cid:durableId="568808073">
     <w:abstractNumId w:val="0"/>
   </w:num>
   <w:num w:numId="12" w16cid:durableId="496576920">
-    <w:abstractNumId w:val="12"/>
+    <w:abstractNumId w:val="14"/>
   </w:num>
   <w:num w:numId="13" w16cid:durableId="341708840">
-    <w:abstractNumId w:val="13"/>
+    <w:abstractNumId w:val="15"/>
   </w:num>
   <w:num w:numId="14" w16cid:durableId="255016612">
-    <w:abstractNumId w:val="8"/>
+    <w:abstractNumId w:val="10"/>
+  </w:num>
+  <w:num w:numId="15" w16cid:durableId="494220928">
+    <w:abstractNumId w:val="6"/>
+  </w:num>
+  <w:num w:numId="16" w16cid:durableId="1271625644">
+    <w:abstractNumId w:val="4"/>
   </w:num>
 </w:numbering>
 </file>
@@ -11001,6 +14399,25 @@
     <w:name w:val="Normal"/>
     <w:qFormat/>
   </w:style>
+  <w:style w:type="paragraph" w:styleId="Heading2">
+    <w:name w:val="heading 2"/>
+    <w:basedOn w:val="Normal"/>
+    <w:link w:val="Heading2Char"/>
+    <w:uiPriority w:val="9"/>
+    <w:qFormat/>
+    <w:rsid w:val="00803822"/>
+    <w:pPr>
+      <w:spacing w:before="100" w:beforeAutospacing="1" w:after="100" w:afterAutospacing="1" w:line="240" w:lineRule="auto"/>
+      <w:outlineLvl w:val="1"/>
+    </w:pPr>
+    <w:rPr>
+      <w:rFonts w:ascii="Times New Roman" w:eastAsia="Times New Roman" w:hAnsi="Times New Roman" w:cs="Times New Roman"/>
+      <w:b/>
+      <w:bCs/>
+      <w:sz w:val="36"/>
+      <w:szCs w:val="36"/>
+    </w:rPr>
+  </w:style>
   <w:style w:type="character" w:default="1" w:styleId="DefaultParagraphFont">
     <w:name w:val="Default Paragraph Font"/>
     <w:uiPriority w:val="1"/>
@@ -11109,6 +14526,133 @@
       <w:sz w:val="20"/>
       <w:szCs w:val="20"/>
     </w:rPr>
+  </w:style>
+  <w:style w:type="character" w:customStyle="1" w:styleId="Heading2Char">
+    <w:name w:val="Heading 2 Char"/>
+    <w:basedOn w:val="DefaultParagraphFont"/>
+    <w:link w:val="Heading2"/>
+    <w:uiPriority w:val="9"/>
+    <w:rsid w:val="00803822"/>
+    <w:rPr>
+      <w:rFonts w:ascii="Times New Roman" w:eastAsia="Times New Roman" w:hAnsi="Times New Roman" w:cs="Times New Roman"/>
+      <w:b/>
+      <w:bCs/>
+      <w:sz w:val="36"/>
+      <w:szCs w:val="36"/>
+    </w:rPr>
+  </w:style>
+  <w:style w:type="character" w:styleId="HTMLCode">
+    <w:name w:val="HTML Code"/>
+    <w:basedOn w:val="DefaultParagraphFont"/>
+    <w:uiPriority w:val="99"/>
+    <w:semiHidden/>
+    <w:unhideWhenUsed/>
+    <w:rsid w:val="00803822"/>
+    <w:rPr>
+      <w:rFonts w:ascii="Courier New" w:eastAsia="Times New Roman" w:hAnsi="Courier New" w:cs="Courier New"/>
+      <w:sz w:val="20"/>
+      <w:szCs w:val="20"/>
+    </w:rPr>
+  </w:style>
+  <w:style w:type="character" w:customStyle="1" w:styleId="w">
+    <w:name w:val="w"/>
+    <w:basedOn w:val="DefaultParagraphFont"/>
+    <w:rsid w:val="00803822"/>
+  </w:style>
+  <w:style w:type="character" w:customStyle="1" w:styleId="nb">
+    <w:name w:val="nb"/>
+    <w:basedOn w:val="DefaultParagraphFont"/>
+    <w:rsid w:val="00803822"/>
+  </w:style>
+  <w:style w:type="character" w:customStyle="1" w:styleId="gp">
+    <w:name w:val="gp"/>
+    <w:basedOn w:val="DefaultParagraphFont"/>
+    <w:rsid w:val="00803822"/>
+  </w:style>
+  <w:style w:type="character" w:customStyle="1" w:styleId="kn">
+    <w:name w:val="kn"/>
+    <w:basedOn w:val="DefaultParagraphFont"/>
+    <w:rsid w:val="00803822"/>
+  </w:style>
+  <w:style w:type="character" w:customStyle="1" w:styleId="nn">
+    <w:name w:val="nn"/>
+    <w:basedOn w:val="DefaultParagraphFont"/>
+    <w:rsid w:val="00803822"/>
+  </w:style>
+  <w:style w:type="character" w:customStyle="1" w:styleId="n">
+    <w:name w:val="n"/>
+    <w:basedOn w:val="DefaultParagraphFont"/>
+    <w:rsid w:val="00803822"/>
+  </w:style>
+  <w:style w:type="character" w:customStyle="1" w:styleId="o">
+    <w:name w:val="o"/>
+    <w:basedOn w:val="DefaultParagraphFont"/>
+    <w:rsid w:val="00803822"/>
+  </w:style>
+  <w:style w:type="character" w:customStyle="1" w:styleId="p">
+    <w:name w:val="p"/>
+    <w:basedOn w:val="DefaultParagraphFont"/>
+    <w:rsid w:val="00803822"/>
+  </w:style>
+  <w:style w:type="character" w:customStyle="1" w:styleId="s">
+    <w:name w:val="s"/>
+    <w:basedOn w:val="DefaultParagraphFont"/>
+    <w:rsid w:val="00803822"/>
+  </w:style>
+  <w:style w:type="character" w:customStyle="1" w:styleId="mi">
+    <w:name w:val="mi"/>
+    <w:basedOn w:val="DefaultParagraphFont"/>
+    <w:rsid w:val="00803822"/>
+  </w:style>
+  <w:style w:type="character" w:customStyle="1" w:styleId="k">
+    <w:name w:val="k"/>
+    <w:basedOn w:val="DefaultParagraphFont"/>
+    <w:rsid w:val="00803822"/>
+  </w:style>
+  <w:style w:type="character" w:customStyle="1" w:styleId="nf">
+    <w:name w:val="nf"/>
+    <w:basedOn w:val="DefaultParagraphFont"/>
+    <w:rsid w:val="00803822"/>
+  </w:style>
+  <w:style w:type="character" w:customStyle="1" w:styleId="bp">
+    <w:name w:val="bp"/>
+    <w:basedOn w:val="DefaultParagraphFont"/>
+    <w:rsid w:val="00803822"/>
+  </w:style>
+  <w:style w:type="character" w:customStyle="1" w:styleId="mf">
+    <w:name w:val="mf"/>
+    <w:basedOn w:val="DefaultParagraphFont"/>
+    <w:rsid w:val="00803822"/>
+  </w:style>
+  <w:style w:type="character" w:customStyle="1" w:styleId="se">
+    <w:name w:val="se"/>
+    <w:basedOn w:val="DefaultParagraphFont"/>
+    <w:rsid w:val="00803822"/>
+  </w:style>
+  <w:style w:type="character" w:customStyle="1" w:styleId="c">
+    <w:name w:val="c"/>
+    <w:basedOn w:val="DefaultParagraphFont"/>
+    <w:rsid w:val="00803822"/>
+  </w:style>
+  <w:style w:type="character" w:customStyle="1" w:styleId="nt">
+    <w:name w:val="nt"/>
+    <w:basedOn w:val="DefaultParagraphFont"/>
+    <w:rsid w:val="00803822"/>
+  </w:style>
+  <w:style w:type="character" w:customStyle="1" w:styleId="na">
+    <w:name w:val="na"/>
+    <w:basedOn w:val="DefaultParagraphFont"/>
+    <w:rsid w:val="00A15F11"/>
+  </w:style>
+  <w:style w:type="character" w:customStyle="1" w:styleId="pi">
+    <w:name w:val="pi"/>
+    <w:basedOn w:val="DefaultParagraphFont"/>
+    <w:rsid w:val="00A15F11"/>
+  </w:style>
+  <w:style w:type="character" w:customStyle="1" w:styleId="s2">
+    <w:name w:val="s2"/>
+    <w:basedOn w:val="DefaultParagraphFont"/>
+    <w:rsid w:val="00A15F11"/>
   </w:style>
 </w:styles>
 </file>

</xml_diff>